<commit_message>
Félig implementált, nem tesztelt network
</commit_message>
<xml_diff>
--- a/01.Rendszertervezés/DeLorean protokoll.docx
+++ b/01.Rendszertervezés/DeLorean protokoll.docx
@@ -37,9 +37,8 @@
           <w:szCs w:val="20"/>
           <w:lang w:eastAsia="hu-HU"/>
         </w:rPr>
-        <w:t xml:space="preserve">Ez a dokumentum a Beágyazott rendszerek szoftvertervezése tárgy házi feladatának </w:t>
-      </w:r>
-      <w:proofErr w:type="spellStart"/>
+        <w:t>Ez a dokumentum a Beágyazott rendszerek szoftvertervezése tárgy házi feladatának re</w:t>
+      </w:r>
       <w:r>
         <w:rPr>
           <w:rFonts w:ascii="Arial" w:eastAsia="Times New Roman" w:hAnsi="Arial" w:cs="Times New Roman"/>
@@ -47,9 +46,8 @@
           <w:szCs w:val="20"/>
           <w:lang w:eastAsia="hu-HU"/>
         </w:rPr>
-        <w:t>redszerében</w:t>
-      </w:r>
-      <w:proofErr w:type="spellEnd"/>
+        <w:t>n</w:t>
+      </w:r>
       <w:r>
         <w:rPr>
           <w:rFonts w:ascii="Arial" w:eastAsia="Times New Roman" w:hAnsi="Arial" w:cs="Times New Roman"/>
@@ -57,7 +55,7 @@
           <w:szCs w:val="20"/>
           <w:lang w:eastAsia="hu-HU"/>
         </w:rPr>
-        <w:t xml:space="preserve"> a DeLorean protokollt specifikálja.</w:t>
+        <w:t>dszerében a DeLorean protokollt specifikálja.</w:t>
       </w:r>
     </w:p>
     <w:p>
@@ -96,47 +94,7 @@
           <w:szCs w:val="20"/>
           <w:lang w:eastAsia="hu-HU"/>
         </w:rPr>
-        <w:t xml:space="preserve">Ezen dokumentum célja, hogy a </w:t>
-      </w:r>
-      <w:proofErr w:type="spellStart"/>
-      <w:r>
-        <w:rPr>
-          <w:rFonts w:ascii="Arial" w:eastAsia="Times New Roman" w:hAnsi="Arial" w:cs="Times New Roman"/>
-          <w:sz w:val="21"/>
-          <w:szCs w:val="20"/>
-          <w:lang w:eastAsia="hu-HU"/>
-        </w:rPr>
-        <w:t>CarRace</w:t>
-      </w:r>
-      <w:proofErr w:type="spellEnd"/>
-      <w:r>
-        <w:rPr>
-          <w:rFonts w:ascii="Arial" w:eastAsia="Times New Roman" w:hAnsi="Arial" w:cs="Times New Roman"/>
-          <w:sz w:val="21"/>
-          <w:szCs w:val="20"/>
-          <w:lang w:eastAsia="hu-HU"/>
-        </w:rPr>
-        <w:t xml:space="preserve"> program DeLorean protokollját implementáló szoftverek tervezése és fejlesztése során bemeneti dokumentumként szolgáljon. A dokumentum kötelező érvényű a </w:t>
-      </w:r>
-      <w:proofErr w:type="spellStart"/>
-      <w:r>
-        <w:rPr>
-          <w:rFonts w:ascii="Arial" w:eastAsia="Times New Roman" w:hAnsi="Arial" w:cs="Times New Roman"/>
-          <w:sz w:val="21"/>
-          <w:szCs w:val="20"/>
-          <w:lang w:eastAsia="hu-HU"/>
-        </w:rPr>
-        <w:t>CarRace</w:t>
-      </w:r>
-      <w:proofErr w:type="spellEnd"/>
-      <w:r>
-        <w:rPr>
-          <w:rFonts w:ascii="Arial" w:eastAsia="Times New Roman" w:hAnsi="Arial" w:cs="Times New Roman"/>
-          <w:sz w:val="21"/>
-          <w:szCs w:val="20"/>
-          <w:lang w:eastAsia="hu-HU"/>
-        </w:rPr>
-        <w:t xml:space="preserve"> program minden TCP-n kommunikáló egységére.</w:t>
+        <w:t>Ezen dokumentum célja, hogy a CarRace program DeLorean protokollját implementáló szoftverek tervezése és fejlesztése során bemeneti dokumentumként szolgáljon. A dokumentum kötelező érvényű a CarRace program minden TCP-n kommunikáló egységére.</w:t>
       </w:r>
     </w:p>
     <w:p>
@@ -163,11 +121,9 @@
       <w:r>
         <w:t xml:space="preserve">A </w:t>
       </w:r>
-      <w:proofErr w:type="spellStart"/>
       <w:r>
         <w:t>CarRace</w:t>
       </w:r>
-      <w:proofErr w:type="spellEnd"/>
       <w:r>
         <w:t xml:space="preserve"> programban használatos fogalmak meghatározás</w:t>
       </w:r>
@@ -1212,13 +1168,8 @@
         <w:fldChar w:fldCharType="end"/>
       </w:r>
       <w:r>
-        <w:t xml:space="preserve">. ábra: A kommunikációs rétegek </w:t>
-      </w:r>
-      <w:proofErr w:type="spellStart"/>
-      <w:r>
-        <w:t>adatfolyama</w:t>
-      </w:r>
-      <w:proofErr w:type="spellEnd"/>
+        <w:t>. ábra: A kommunikációs rétegek adatfolyama</w:t>
+      </w:r>
     </w:p>
     <w:p>
       <w:pPr>
@@ -1754,23 +1705,7 @@
         <w:t>DeLorean</w:t>
       </w:r>
       <w:r>
-        <w:t xml:space="preserve"> üzenetek minden mezője </w:t>
-      </w:r>
-      <w:proofErr w:type="spellStart"/>
-      <w:r>
-        <w:t>little</w:t>
-      </w:r>
-      <w:proofErr w:type="spellEnd"/>
-      <w:r>
-        <w:t xml:space="preserve">-endian </w:t>
-      </w:r>
-      <w:proofErr w:type="spellStart"/>
-      <w:r>
-        <w:t>kódolású</w:t>
-      </w:r>
-      <w:proofErr w:type="spellEnd"/>
-      <w:r>
-        <w:t>.</w:t>
+        <w:t xml:space="preserve"> üzenetek minden mezője little-endian kódolású.</w:t>
       </w:r>
     </w:p>
     <w:p>
@@ -1833,13 +1768,8 @@
             <w:pPr>
               <w:pStyle w:val="tablafej"/>
             </w:pPr>
-            <w:proofErr w:type="spellStart"/>
-            <w:r>
-              <w:t>Offset</w:t>
-            </w:r>
-            <w:proofErr w:type="spellEnd"/>
-            <w:r>
-              <w:t xml:space="preserve"> (bájt)</w:t>
+            <w:r>
+              <w:t>Offset (bájt)</w:t>
             </w:r>
           </w:p>
         </w:tc>
@@ -1945,11 +1875,9 @@
             <w:pPr>
               <w:pStyle w:val="tablasor"/>
             </w:pPr>
-            <w:proofErr w:type="spellStart"/>
             <w:r>
               <w:t>sHeader</w:t>
             </w:r>
-            <w:proofErr w:type="spellEnd"/>
           </w:p>
         </w:tc>
         <w:tc>
@@ -2225,13 +2153,8 @@
             <w:pPr>
               <w:pStyle w:val="tablafej"/>
             </w:pPr>
-            <w:proofErr w:type="spellStart"/>
-            <w:r>
-              <w:t>Offset</w:t>
-            </w:r>
-            <w:proofErr w:type="spellEnd"/>
-            <w:r>
-              <w:t xml:space="preserve"> (bájt)</w:t>
+            <w:r>
+              <w:t>Offset (bájt)</w:t>
             </w:r>
           </w:p>
         </w:tc>
@@ -2823,7 +2746,6 @@
               <w:pStyle w:val="tablasor"/>
             </w:pPr>
             <w:bookmarkStart w:id="22" w:name="MSG_GQ_BEGIN"/>
-            <w:proofErr w:type="spellStart"/>
             <w:r>
               <w:t>DeLorean_</w:t>
             </w:r>
@@ -2834,7 +2756,6 @@
             <w:r>
               <w:t>CONN_ACK</w:t>
             </w:r>
-            <w:proofErr w:type="spellEnd"/>
           </w:p>
         </w:tc>
         <w:tc>
@@ -2861,8 +2782,6 @@
             <w:r>
               <w:t>Kliens nyugtája</w:t>
             </w:r>
-            <w:bookmarkStart w:id="23" w:name="_GoBack"/>
-            <w:bookmarkEnd w:id="23"/>
           </w:p>
         </w:tc>
       </w:tr>
@@ -2875,22 +2794,20 @@
             <w:pPr>
               <w:pStyle w:val="tablasor"/>
             </w:pPr>
-            <w:bookmarkStart w:id="24" w:name="MSG_GQ_END"/>
-            <w:proofErr w:type="spellStart"/>
+            <w:bookmarkStart w:id="23" w:name="MSG_GQ_END"/>
             <w:r>
               <w:t>DeLorean_</w:t>
             </w:r>
             <w:r>
               <w:t>MSG_</w:t>
             </w:r>
-            <w:bookmarkEnd w:id="24"/>
+            <w:bookmarkEnd w:id="23"/>
             <w:r>
               <w:t>CONN_</w:t>
             </w:r>
             <w:r>
               <w:t>SETUP</w:t>
             </w:r>
-            <w:proofErr w:type="spellEnd"/>
           </w:p>
         </w:tc>
         <w:tc>
@@ -2932,16 +2849,14 @@
             <w:pPr>
               <w:pStyle w:val="tablasor"/>
             </w:pPr>
-            <w:bookmarkStart w:id="25" w:name="MSG_INVALIDATE_OBJ"/>
-            <w:proofErr w:type="spellStart"/>
+            <w:bookmarkStart w:id="24" w:name="MSG_INVALIDATE_OBJ"/>
             <w:r>
               <w:t>DeLorean_MSG_</w:t>
             </w:r>
-            <w:bookmarkEnd w:id="25"/>
+            <w:bookmarkEnd w:id="24"/>
             <w:r>
               <w:t>DISCONN_REQ</w:t>
             </w:r>
-            <w:proofErr w:type="spellEnd"/>
           </w:p>
         </w:tc>
         <w:tc>
@@ -2980,11 +2895,9 @@
             <w:pPr>
               <w:pStyle w:val="tablasor"/>
             </w:pPr>
-            <w:proofErr w:type="spellStart"/>
             <w:r>
               <w:t>DeLorean_MSG_RACE_START</w:t>
             </w:r>
-            <w:proofErr w:type="spellEnd"/>
           </w:p>
         </w:tc>
         <w:tc>
@@ -3023,8 +2936,7 @@
             <w:pPr>
               <w:pStyle w:val="tablasor"/>
             </w:pPr>
-            <w:bookmarkStart w:id="26" w:name="MSG_DATA"/>
-            <w:proofErr w:type="spellStart"/>
+            <w:bookmarkStart w:id="25" w:name="MSG_DATA"/>
             <w:r>
               <w:t>DeLorean_</w:t>
             </w:r>
@@ -3037,8 +2949,7 @@
             <w:r>
               <w:t>DATA</w:t>
             </w:r>
-            <w:bookmarkEnd w:id="26"/>
-            <w:proofErr w:type="spellEnd"/>
+            <w:bookmarkEnd w:id="25"/>
           </w:p>
         </w:tc>
         <w:tc>
@@ -3077,8 +2988,7 @@
             <w:pPr>
               <w:pStyle w:val="tablasor"/>
             </w:pPr>
-            <w:bookmarkStart w:id="27" w:name="RIGEL_MSG_COMMAND"/>
-            <w:proofErr w:type="spellStart"/>
+            <w:bookmarkStart w:id="26" w:name="RIGEL_MSG_COMMAND"/>
             <w:r>
               <w:t>DeLorean_</w:t>
             </w:r>
@@ -3088,11 +2998,10 @@
             <w:r>
               <w:t>_</w:t>
             </w:r>
-            <w:bookmarkEnd w:id="27"/>
+            <w:bookmarkEnd w:id="26"/>
             <w:r>
               <w:t>CONTROL</w:t>
             </w:r>
-            <w:proofErr w:type="spellEnd"/>
           </w:p>
         </w:tc>
         <w:tc>
@@ -3131,19 +3040,17 @@
             <w:pPr>
               <w:pStyle w:val="tablasor"/>
             </w:pPr>
-            <w:bookmarkStart w:id="28" w:name="RIGEL_MSG_COMMAND_CONFIRM"/>
-            <w:proofErr w:type="spellStart"/>
+            <w:bookmarkStart w:id="27" w:name="RIGEL_MSG_COMMAND_CONFIRM"/>
             <w:r>
               <w:t>DeLorean_</w:t>
             </w:r>
             <w:r>
               <w:t>MSG_</w:t>
             </w:r>
-            <w:bookmarkEnd w:id="28"/>
+            <w:bookmarkEnd w:id="27"/>
             <w:r>
               <w:t>REQ_DATA</w:t>
             </w:r>
-            <w:proofErr w:type="spellEnd"/>
           </w:p>
         </w:tc>
         <w:tc>
@@ -3182,14 +3089,12 @@
             <w:pPr>
               <w:pStyle w:val="tablasor"/>
             </w:pPr>
-            <w:proofErr w:type="spellStart"/>
             <w:r>
               <w:t>DeLorean_MSG_REQ_</w:t>
             </w:r>
             <w:r>
               <w:t>CONTROL</w:t>
             </w:r>
-            <w:proofErr w:type="spellEnd"/>
           </w:p>
         </w:tc>
         <w:tc>
@@ -3228,11 +3133,9 @@
             <w:pPr>
               <w:pStyle w:val="tablasor"/>
             </w:pPr>
-            <w:proofErr w:type="spellStart"/>
             <w:r>
               <w:t>DeLorean_MSG_GAME_OVER</w:t>
             </w:r>
-            <w:proofErr w:type="spellEnd"/>
           </w:p>
         </w:tc>
         <w:tc>
@@ -3263,7 +3166,7 @@
         </w:tc>
       </w:tr>
     </w:tbl>
-    <w:bookmarkStart w:id="29" w:name="_Ref514589620"/>
+    <w:bookmarkStart w:id="28" w:name="_Ref514589620"/>
     <w:p>
       <w:pPr>
         <w:pStyle w:val="Kpalrs"/>
@@ -3301,7 +3204,7 @@
       <w:r>
         <w:t>. Üzenettípusok</w:t>
       </w:r>
-      <w:bookmarkEnd w:id="29"/>
+      <w:bookmarkEnd w:id="28"/>
     </w:p>
     <w:p>
       <w:pPr>
@@ -3458,10 +3361,7 @@
               <w:pStyle w:val="tablasor"/>
             </w:pPr>
             <w:r>
-              <w:t>4</w:t>
-            </w:r>
-            <w:r>
-              <w:t>3</w:t>
+              <w:t>N+9</w:t>
             </w:r>
           </w:p>
         </w:tc>
@@ -3576,13 +3476,7 @@
               <w:rPr>
                 <w:b/>
               </w:rPr>
-              <w:t>3</w:t>
-            </w:r>
-            <w:r>
-              <w:rPr>
-                <w:b/>
-              </w:rPr>
-              <w:t>9</w:t>
+              <w:t>N+5</w:t>
             </w:r>
           </w:p>
         </w:tc>
@@ -3692,11 +3586,9 @@
             <w:pPr>
               <w:pStyle w:val="tablafej"/>
             </w:pPr>
-            <w:proofErr w:type="spellStart"/>
             <w:r>
               <w:t>Offset</w:t>
             </w:r>
-            <w:proofErr w:type="spellEnd"/>
           </w:p>
         </w:tc>
         <w:tc>
@@ -3786,7 +3678,7 @@
               <w:pStyle w:val="tablasor"/>
             </w:pPr>
             <w:r>
-              <w:t>32</w:t>
+              <w:t>N</w:t>
             </w:r>
           </w:p>
         </w:tc>
@@ -3802,13 +3694,7 @@
               <w:pStyle w:val="tablasor"/>
             </w:pPr>
             <w:r>
-              <w:t>a</w:t>
-            </w:r>
-            <w:r>
-              <w:t>u</w:t>
-            </w:r>
-            <w:r>
-              <w:t>8Name</w:t>
+              <w:t>au8Name</w:t>
             </w:r>
           </w:p>
         </w:tc>
@@ -3824,15 +3710,7 @@
               <w:pStyle w:val="tablasor"/>
             </w:pPr>
             <w:r>
-              <w:t>Ellenfél neve (</w:t>
-            </w:r>
-            <w:proofErr w:type="spellStart"/>
-            <w:r>
-              <w:t>max</w:t>
-            </w:r>
-            <w:proofErr w:type="spellEnd"/>
-            <w:r>
-              <w:t xml:space="preserve"> 32 karakter, UTF-8 kódolásban)</w:t>
+              <w:t>Ellenfél neve</w:t>
             </w:r>
           </w:p>
         </w:tc>
@@ -3853,7 +3731,7 @@
               <w:pStyle w:val="tablasor"/>
             </w:pPr>
             <w:r>
-              <w:t>32</w:t>
+              <w:t>N</w:t>
             </w:r>
           </w:p>
         </w:tc>
@@ -3869,7 +3747,7 @@
               <w:pStyle w:val="tablasor"/>
             </w:pPr>
             <w:r>
-              <w:t>4</w:t>
+              <w:t>1</w:t>
             </w:r>
           </w:p>
         </w:tc>
@@ -3885,7 +3763,7 @@
               <w:pStyle w:val="tablasor"/>
             </w:pPr>
             <w:r>
-              <w:t>au8IP</w:t>
+              <w:t>u8NameLength</w:t>
             </w:r>
           </w:p>
         </w:tc>
@@ -3901,7 +3779,7 @@
               <w:pStyle w:val="tablasor"/>
             </w:pPr>
             <w:r>
-              <w:t>A szerver IP címe</w:t>
+              <w:t>Az ellenfél nevének helyigénye</w:t>
             </w:r>
           </w:p>
         </w:tc>
@@ -3922,7 +3800,7 @@
               <w:pStyle w:val="tablasor"/>
             </w:pPr>
             <w:r>
-              <w:t>36</w:t>
+              <w:t>N+1</w:t>
             </w:r>
           </w:p>
         </w:tc>
@@ -3954,10 +3832,7 @@
               <w:pStyle w:val="tablasor"/>
             </w:pPr>
             <w:r>
-              <w:t>u8</w:t>
-            </w:r>
-            <w:r>
-              <w:t>CarType</w:t>
+              <w:t>u8ConnectionType</w:t>
             </w:r>
           </w:p>
         </w:tc>
@@ -3973,10 +3848,7 @@
               <w:pStyle w:val="tablasor"/>
             </w:pPr>
             <w:r>
-              <w:t>A szerver a</w:t>
-            </w:r>
-            <w:r>
-              <w:t>utó típusa</w:t>
+              <w:t>Első kapcsolatfelvétel / újrafelvétel</w:t>
             </w:r>
           </w:p>
         </w:tc>
@@ -3988,19 +3860,25 @@
         <w:tc>
           <w:tcPr>
             <w:tcW w:w="1551" w:type="dxa"/>
-          </w:tcPr>
-          <w:p>
-            <w:pPr>
-              <w:pStyle w:val="tablasor"/>
-            </w:pPr>
-            <w:r>
-              <w:t>37</w:t>
+            <w:tcBorders>
+              <w:top w:val="single" w:sz="6" w:space="0" w:color="000000"/>
+            </w:tcBorders>
+          </w:tcPr>
+          <w:p>
+            <w:pPr>
+              <w:pStyle w:val="tablasor"/>
+            </w:pPr>
+            <w:r>
+              <w:t>N+2</w:t>
             </w:r>
           </w:p>
         </w:tc>
         <w:tc>
           <w:tcPr>
             <w:tcW w:w="1450" w:type="dxa"/>
+            <w:tcBorders>
+              <w:top w:val="single" w:sz="6" w:space="0" w:color="000000"/>
+            </w:tcBorders>
           </w:tcPr>
           <w:p>
             <w:pPr>
@@ -4014,29 +3892,38 @@
         <w:tc>
           <w:tcPr>
             <w:tcW w:w="2234" w:type="dxa"/>
-          </w:tcPr>
-          <w:p>
-            <w:pPr>
-              <w:pStyle w:val="tablasor"/>
-            </w:pPr>
-            <w:r>
-              <w:t>u8CarColour</w:t>
+            <w:tcBorders>
+              <w:top w:val="single" w:sz="6" w:space="0" w:color="000000"/>
+            </w:tcBorders>
+          </w:tcPr>
+          <w:p>
+            <w:pPr>
+              <w:pStyle w:val="tablasor"/>
+            </w:pPr>
+            <w:r>
+              <w:t>u8CarType</w:t>
             </w:r>
           </w:p>
         </w:tc>
         <w:tc>
           <w:tcPr>
             <w:tcW w:w="4440" w:type="dxa"/>
-          </w:tcPr>
-          <w:p>
-            <w:pPr>
-              <w:pStyle w:val="tablasor"/>
-            </w:pPr>
-            <w:r>
-              <w:t xml:space="preserve">A szerver autó </w:t>
-            </w:r>
-            <w:r>
-              <w:t>színe</w:t>
+            <w:tcBorders>
+              <w:top w:val="single" w:sz="6" w:space="0" w:color="000000"/>
+            </w:tcBorders>
+          </w:tcPr>
+          <w:p>
+            <w:pPr>
+              <w:pStyle w:val="tablasor"/>
+            </w:pPr>
+            <w:r>
+              <w:t xml:space="preserve">A </w:t>
+            </w:r>
+            <w:r>
+              <w:t>szerver</w:t>
+            </w:r>
+            <w:r>
+              <w:t xml:space="preserve"> autó típusa</w:t>
             </w:r>
           </w:p>
         </w:tc>
@@ -4054,7 +3941,70 @@
               <w:pStyle w:val="tablasor"/>
             </w:pPr>
             <w:r>
-              <w:t>38</w:t>
+              <w:t>N+3</w:t>
+            </w:r>
+          </w:p>
+        </w:tc>
+        <w:tc>
+          <w:tcPr>
+            <w:tcW w:w="1450" w:type="dxa"/>
+          </w:tcPr>
+          <w:p>
+            <w:pPr>
+              <w:pStyle w:val="tablasor"/>
+            </w:pPr>
+            <w:r>
+              <w:t>1</w:t>
+            </w:r>
+          </w:p>
+        </w:tc>
+        <w:tc>
+          <w:tcPr>
+            <w:tcW w:w="2234" w:type="dxa"/>
+          </w:tcPr>
+          <w:p>
+            <w:pPr>
+              <w:pStyle w:val="tablasor"/>
+            </w:pPr>
+            <w:r>
+              <w:t>u8CarColour</w:t>
+            </w:r>
+          </w:p>
+        </w:tc>
+        <w:tc>
+          <w:tcPr>
+            <w:tcW w:w="4440" w:type="dxa"/>
+          </w:tcPr>
+          <w:p>
+            <w:pPr>
+              <w:pStyle w:val="tablasor"/>
+            </w:pPr>
+            <w:r>
+              <w:t xml:space="preserve">A </w:t>
+            </w:r>
+            <w:r>
+              <w:t>szerver</w:t>
+            </w:r>
+            <w:r>
+              <w:t xml:space="preserve"> autó színe</w:t>
+            </w:r>
+          </w:p>
+        </w:tc>
+      </w:tr>
+      <w:tr>
+        <w:trPr>
+          <w:trHeight w:val="300"/>
+        </w:trPr>
+        <w:tc>
+          <w:tcPr>
+            <w:tcW w:w="1551" w:type="dxa"/>
+          </w:tcPr>
+          <w:p>
+            <w:pPr>
+              <w:pStyle w:val="tablasor"/>
+            </w:pPr>
+            <w:r>
+              <w:t>N+4</w:t>
             </w:r>
           </w:p>
         </w:tc>
@@ -4170,7 +4120,6 @@
           <w:lang w:eastAsia="hu-HU"/>
         </w:rPr>
       </w:pPr>
-      <w:proofErr w:type="spellStart"/>
       <w:r>
         <w:rPr>
           <w:rFonts w:ascii="Century Gothic" w:eastAsia="Times New Roman" w:hAnsi="Century Gothic" w:cs="Times New Roman"/>
@@ -4191,19 +4140,7 @@
           <w:szCs w:val="20"/>
           <w:lang w:eastAsia="hu-HU"/>
         </w:rPr>
-        <w:t>MSG_CONN_ACK</w:t>
-      </w:r>
-      <w:proofErr w:type="spellEnd"/>
-      <w:r>
-        <w:rPr>
-          <w:rFonts w:ascii="Century Gothic" w:eastAsia="Times New Roman" w:hAnsi="Century Gothic" w:cs="Times New Roman"/>
-          <w:b/>
-          <w:color w:val="auto"/>
-          <w:sz w:val="38"/>
-          <w:szCs w:val="20"/>
-          <w:lang w:eastAsia="hu-HU"/>
-        </w:rPr>
-        <w:t xml:space="preserve"> üzenet</w:t>
+        <w:t>MSG_CONN_ACK üzenet</w:t>
       </w:r>
     </w:p>
     <w:p>
@@ -4216,7 +4153,6 @@
       <w:r>
         <w:t xml:space="preserve"> „</w:t>
       </w:r>
-      <w:proofErr w:type="spellStart"/>
       <w:r>
         <w:t>DeLorean_</w:t>
       </w:r>
@@ -4226,7 +4162,6 @@
       <w:r>
         <w:t>CONN_ACK</w:t>
       </w:r>
-      <w:proofErr w:type="spellEnd"/>
       <w:r>
         <w:t>” üzenet fejléce az alábbi:</w:t>
       </w:r>
@@ -4383,7 +4318,6 @@
             <w:pPr>
               <w:pStyle w:val="tablasor"/>
             </w:pPr>
-            <w:proofErr w:type="spellStart"/>
             <w:r>
               <w:t>DeLorean_</w:t>
             </w:r>
@@ -4393,7 +4327,6 @@
             <w:r>
               <w:t>CONN_ACK</w:t>
             </w:r>
-            <w:proofErr w:type="spellEnd"/>
           </w:p>
         </w:tc>
       </w:tr>
@@ -4481,16 +4414,11 @@
       <w:r>
         <w:t xml:space="preserve"> </w:t>
       </w:r>
-      <w:proofErr w:type="spellStart"/>
       <w:r>
         <w:t>DeLorean_MSG_CONN_</w:t>
       </w:r>
       <w:r>
-        <w:t>ACK</w:t>
-      </w:r>
-      <w:proofErr w:type="spellEnd"/>
-      <w:r>
-        <w:t xml:space="preserve"> </w:t>
+        <w:t xml:space="preserve">ACK </w:t>
       </w:r>
       <w:r>
         <w:t>üzenet fejléce</w:t>
@@ -4520,7 +4448,6 @@
           <w:lang w:eastAsia="hu-HU"/>
         </w:rPr>
       </w:pPr>
-      <w:proofErr w:type="spellStart"/>
       <w:r>
         <w:rPr>
           <w:rFonts w:ascii="Century Gothic" w:eastAsia="Times New Roman" w:hAnsi="Century Gothic" w:cs="Times New Roman"/>
@@ -4541,19 +4468,7 @@
           <w:szCs w:val="20"/>
           <w:lang w:eastAsia="hu-HU"/>
         </w:rPr>
-        <w:t>MSG_CONN_SETUP</w:t>
-      </w:r>
-      <w:proofErr w:type="spellEnd"/>
-      <w:r>
-        <w:rPr>
-          <w:rFonts w:ascii="Century Gothic" w:eastAsia="Times New Roman" w:hAnsi="Century Gothic" w:cs="Times New Roman"/>
-          <w:b/>
-          <w:color w:val="auto"/>
-          <w:sz w:val="38"/>
-          <w:szCs w:val="20"/>
-          <w:lang w:eastAsia="hu-HU"/>
-        </w:rPr>
-        <w:t xml:space="preserve"> üzenet</w:t>
+        <w:t>MSG_CONN_SETUP üzenet</w:t>
       </w:r>
     </w:p>
     <w:p>
@@ -4566,7 +4481,6 @@
       <w:r>
         <w:t xml:space="preserve"> „</w:t>
       </w:r>
-      <w:proofErr w:type="spellStart"/>
       <w:r>
         <w:t>DeLorean_</w:t>
       </w:r>
@@ -4576,7 +4490,6 @@
       <w:r>
         <w:t>CONN_SETUP</w:t>
       </w:r>
-      <w:proofErr w:type="spellEnd"/>
       <w:r>
         <w:t>” üzenet fejléce az alábbi:</w:t>
       </w:r>
@@ -4666,7 +4579,7 @@
               <w:pStyle w:val="tablasor"/>
             </w:pPr>
             <w:r>
-              <w:t>42</w:t>
+              <w:t>N+4</w:t>
             </w:r>
           </w:p>
         </w:tc>
@@ -4733,7 +4646,6 @@
             <w:pPr>
               <w:pStyle w:val="tablasor"/>
             </w:pPr>
-            <w:proofErr w:type="spellStart"/>
             <w:r>
               <w:t>DeLorean_</w:t>
             </w:r>
@@ -4743,7 +4655,6 @@
             <w:r>
               <w:t>CONN_SETUP</w:t>
             </w:r>
-            <w:proofErr w:type="spellEnd"/>
           </w:p>
         </w:tc>
       </w:tr>
@@ -4782,7 +4693,7 @@
               <w:rPr>
                 <w:b/>
               </w:rPr>
-              <w:t>38</w:t>
+              <w:t>N+4</w:t>
             </w:r>
           </w:p>
         </w:tc>
@@ -4828,14 +4739,12 @@
       <w:r>
         <w:t xml:space="preserve"> </w:t>
       </w:r>
-      <w:proofErr w:type="spellStart"/>
       <w:r>
         <w:t>DeLorean_MSG_CONN_</w:t>
       </w:r>
       <w:r>
         <w:t>SETUP</w:t>
       </w:r>
-      <w:proofErr w:type="spellEnd"/>
       <w:r>
         <w:t xml:space="preserve"> </w:t>
       </w:r>
@@ -4848,12 +4757,12 @@
         <w:spacing w:after="120"/>
       </w:pPr>
       <w:r>
+        <w:lastRenderedPageBreak/>
         <w:t>A</w:t>
       </w:r>
       <w:r>
         <w:t xml:space="preserve"> „</w:t>
       </w:r>
-      <w:proofErr w:type="spellStart"/>
       <w:r>
         <w:t>DeLorean_</w:t>
       </w:r>
@@ -4863,7 +4772,6 @@
       <w:r>
         <w:t>CONN_SETUP</w:t>
       </w:r>
-      <w:proofErr w:type="spellEnd"/>
       <w:r>
         <w:t>” üzenet adat részének egy rekordja az alábbi:</w:t>
       </w:r>
@@ -4899,12 +4807,9 @@
             <w:pPr>
               <w:pStyle w:val="tablafej"/>
             </w:pPr>
-            <w:proofErr w:type="spellStart"/>
-            <w:r>
-              <w:lastRenderedPageBreak/>
+            <w:r>
               <w:t>Offset</w:t>
             </w:r>
-            <w:proofErr w:type="spellEnd"/>
           </w:p>
         </w:tc>
         <w:tc>
@@ -4994,7 +4899,7 @@
               <w:pStyle w:val="tablasor"/>
             </w:pPr>
             <w:r>
-              <w:t>32</w:t>
+              <w:t>N</w:t>
             </w:r>
           </w:p>
         </w:tc>
@@ -5026,15 +4931,7 @@
               <w:pStyle w:val="tablasor"/>
             </w:pPr>
             <w:r>
-              <w:t>Ellenfél neve (</w:t>
-            </w:r>
-            <w:proofErr w:type="spellStart"/>
-            <w:r>
-              <w:t>max</w:t>
-            </w:r>
-            <w:proofErr w:type="spellEnd"/>
-            <w:r>
-              <w:t xml:space="preserve"> 32 karakter, UTF-8 kódolásban)</w:t>
+              <w:t>Ellenfél neve</w:t>
             </w:r>
           </w:p>
         </w:tc>
@@ -5055,7 +4952,7 @@
               <w:pStyle w:val="tablasor"/>
             </w:pPr>
             <w:r>
-              <w:t>32</w:t>
+              <w:t>N</w:t>
             </w:r>
           </w:p>
         </w:tc>
@@ -5071,7 +4968,7 @@
               <w:pStyle w:val="tablasor"/>
             </w:pPr>
             <w:r>
-              <w:t>4</w:t>
+              <w:t>1</w:t>
             </w:r>
           </w:p>
         </w:tc>
@@ -5087,7 +4984,7 @@
               <w:pStyle w:val="tablasor"/>
             </w:pPr>
             <w:r>
-              <w:t>au8IP</w:t>
+              <w:t>u8NameLength</w:t>
             </w:r>
           </w:p>
         </w:tc>
@@ -5103,7 +5000,10 @@
               <w:pStyle w:val="tablasor"/>
             </w:pPr>
             <w:r>
-              <w:t>A kliens IP címe</w:t>
+              <w:t>A</w:t>
+            </w:r>
+            <w:r>
+              <w:t>z ellenfél nevének helyigénye</w:t>
             </w:r>
           </w:p>
         </w:tc>
@@ -5124,7 +5024,7 @@
               <w:pStyle w:val="tablasor"/>
             </w:pPr>
             <w:r>
-              <w:t>36</w:t>
+              <w:t>N+1</w:t>
             </w:r>
           </w:p>
         </w:tc>
@@ -5156,7 +5056,7 @@
               <w:pStyle w:val="tablasor"/>
             </w:pPr>
             <w:r>
-              <w:t>u8CarType</w:t>
+              <w:t>u8ConnectionType</w:t>
             </w:r>
           </w:p>
         </w:tc>
@@ -5172,7 +5072,7 @@
               <w:pStyle w:val="tablasor"/>
             </w:pPr>
             <w:r>
-              <w:t>A kliens autó típusa</w:t>
+              <w:t>Első kapcsolatfelvétel / újrafelvétel</w:t>
             </w:r>
           </w:p>
         </w:tc>
@@ -5184,13 +5084,82 @@
         <w:tc>
           <w:tcPr>
             <w:tcW w:w="1551" w:type="dxa"/>
-          </w:tcPr>
-          <w:p>
-            <w:pPr>
-              <w:pStyle w:val="tablasor"/>
-            </w:pPr>
-            <w:r>
-              <w:t>37</w:t>
+            <w:tcBorders>
+              <w:top w:val="single" w:sz="6" w:space="0" w:color="000000"/>
+            </w:tcBorders>
+          </w:tcPr>
+          <w:p>
+            <w:pPr>
+              <w:pStyle w:val="tablasor"/>
+            </w:pPr>
+            <w:r>
+              <w:t>N+2</w:t>
+            </w:r>
+          </w:p>
+        </w:tc>
+        <w:tc>
+          <w:tcPr>
+            <w:tcW w:w="1450" w:type="dxa"/>
+            <w:tcBorders>
+              <w:top w:val="single" w:sz="6" w:space="0" w:color="000000"/>
+            </w:tcBorders>
+          </w:tcPr>
+          <w:p>
+            <w:pPr>
+              <w:pStyle w:val="tablasor"/>
+            </w:pPr>
+            <w:r>
+              <w:t>1</w:t>
+            </w:r>
+          </w:p>
+        </w:tc>
+        <w:tc>
+          <w:tcPr>
+            <w:tcW w:w="2234" w:type="dxa"/>
+            <w:tcBorders>
+              <w:top w:val="single" w:sz="6" w:space="0" w:color="000000"/>
+            </w:tcBorders>
+          </w:tcPr>
+          <w:p>
+            <w:pPr>
+              <w:pStyle w:val="tablasor"/>
+            </w:pPr>
+            <w:r>
+              <w:t>u8CarType</w:t>
+            </w:r>
+          </w:p>
+        </w:tc>
+        <w:tc>
+          <w:tcPr>
+            <w:tcW w:w="4440" w:type="dxa"/>
+            <w:tcBorders>
+              <w:top w:val="single" w:sz="6" w:space="0" w:color="000000"/>
+            </w:tcBorders>
+          </w:tcPr>
+          <w:p>
+            <w:pPr>
+              <w:pStyle w:val="tablasor"/>
+            </w:pPr>
+            <w:r>
+              <w:t>A kliens autó típusa</w:t>
+            </w:r>
+          </w:p>
+        </w:tc>
+      </w:tr>
+      <w:tr>
+        <w:trPr>
+          <w:trHeight w:val="300"/>
+        </w:trPr>
+        <w:tc>
+          <w:tcPr>
+            <w:tcW w:w="1551" w:type="dxa"/>
+          </w:tcPr>
+          <w:p>
+            <w:pPr>
+              <w:pStyle w:val="tablasor"/>
+            </w:pPr>
+            <w:r>
+              <w:t>N+3</w:t>
             </w:r>
           </w:p>
         </w:tc>
@@ -5272,14 +5241,12 @@
       <w:r>
         <w:t xml:space="preserve">. </w:t>
       </w:r>
-      <w:proofErr w:type="spellStart"/>
       <w:r>
         <w:t>DeLorean_MSG_CONN_</w:t>
       </w:r>
       <w:r>
         <w:t>SETUP</w:t>
       </w:r>
-      <w:proofErr w:type="spellEnd"/>
       <w:r>
         <w:t xml:space="preserve"> </w:t>
       </w:r>
@@ -5314,7 +5281,6 @@
           <w:lang w:eastAsia="hu-HU"/>
         </w:rPr>
       </w:pPr>
-      <w:proofErr w:type="spellStart"/>
       <w:r>
         <w:rPr>
           <w:rFonts w:ascii="Century Gothic" w:eastAsia="Times New Roman" w:hAnsi="Century Gothic" w:cs="Times New Roman"/>
@@ -5335,19 +5301,7 @@
           <w:szCs w:val="20"/>
           <w:lang w:eastAsia="hu-HU"/>
         </w:rPr>
-        <w:t>MSG_DISCONN_REQ</w:t>
-      </w:r>
-      <w:proofErr w:type="spellEnd"/>
-      <w:r>
-        <w:rPr>
-          <w:rFonts w:ascii="Century Gothic" w:eastAsia="Times New Roman" w:hAnsi="Century Gothic" w:cs="Times New Roman"/>
-          <w:b/>
-          <w:color w:val="auto"/>
-          <w:sz w:val="38"/>
-          <w:szCs w:val="20"/>
-          <w:lang w:eastAsia="hu-HU"/>
-        </w:rPr>
-        <w:t xml:space="preserve"> üzenet</w:t>
+        <w:t>MSG_DISCONN_REQ üzenet</w:t>
       </w:r>
     </w:p>
     <w:p>
@@ -5360,7 +5314,6 @@
       <w:r>
         <w:t xml:space="preserve"> „</w:t>
       </w:r>
-      <w:proofErr w:type="spellStart"/>
       <w:r>
         <w:t>DeLorean_</w:t>
       </w:r>
@@ -5370,7 +5323,6 @@
       <w:r>
         <w:t>DISCONN_REQ</w:t>
       </w:r>
-      <w:proofErr w:type="spellEnd"/>
       <w:r>
         <w:t>” üzenet fejléce az alábbi:</w:t>
       </w:r>
@@ -5527,7 +5479,6 @@
             <w:pPr>
               <w:pStyle w:val="tablasor"/>
             </w:pPr>
-            <w:proofErr w:type="spellStart"/>
             <w:r>
               <w:t>DeLorean_</w:t>
             </w:r>
@@ -5543,7 +5494,6 @@
             <w:r>
               <w:t>REQ</w:t>
             </w:r>
-            <w:proofErr w:type="spellEnd"/>
           </w:p>
         </w:tc>
       </w:tr>
@@ -5631,14 +5581,12 @@
       <w:r>
         <w:t xml:space="preserve"> </w:t>
       </w:r>
-      <w:proofErr w:type="spellStart"/>
       <w:r>
         <w:t>DeLorean_MSG_</w:t>
       </w:r>
       <w:r>
         <w:t>DISCONN_REQ</w:t>
       </w:r>
-      <w:proofErr w:type="spellEnd"/>
       <w:r>
         <w:t xml:space="preserve"> </w:t>
       </w:r>
@@ -5670,7 +5618,6 @@
           <w:lang w:eastAsia="hu-HU"/>
         </w:rPr>
       </w:pPr>
-      <w:proofErr w:type="spellStart"/>
       <w:r>
         <w:rPr>
           <w:rFonts w:ascii="Century Gothic" w:eastAsia="Times New Roman" w:hAnsi="Century Gothic" w:cs="Times New Roman"/>
@@ -5691,19 +5638,7 @@
           <w:szCs w:val="20"/>
           <w:lang w:eastAsia="hu-HU"/>
         </w:rPr>
-        <w:t>MSG_RACE_START</w:t>
-      </w:r>
-      <w:proofErr w:type="spellEnd"/>
-      <w:r>
-        <w:rPr>
-          <w:rFonts w:ascii="Century Gothic" w:eastAsia="Times New Roman" w:hAnsi="Century Gothic" w:cs="Times New Roman"/>
-          <w:b/>
-          <w:color w:val="auto"/>
-          <w:sz w:val="38"/>
-          <w:szCs w:val="20"/>
-          <w:lang w:eastAsia="hu-HU"/>
-        </w:rPr>
-        <w:t xml:space="preserve"> üzenet</w:t>
+        <w:t>MSG_RACE_START üzenet</w:t>
       </w:r>
     </w:p>
     <w:p>
@@ -5716,7 +5651,6 @@
       <w:r>
         <w:t xml:space="preserve"> „</w:t>
       </w:r>
-      <w:proofErr w:type="spellStart"/>
       <w:r>
         <w:t>DeLorean_</w:t>
       </w:r>
@@ -5726,7 +5660,6 @@
       <w:r>
         <w:t>_RACE_START</w:t>
       </w:r>
-      <w:proofErr w:type="spellEnd"/>
       <w:r>
         <w:t>” üzenet fejléce az alábbi:</w:t>
       </w:r>
@@ -5883,7 +5816,6 @@
             <w:pPr>
               <w:pStyle w:val="tablasor"/>
             </w:pPr>
-            <w:proofErr w:type="spellStart"/>
             <w:r>
               <w:t>DeLorean_</w:t>
             </w:r>
@@ -5893,7 +5825,6 @@
             <w:r>
               <w:t>_RACE_START</w:t>
             </w:r>
-            <w:proofErr w:type="spellEnd"/>
           </w:p>
         </w:tc>
       </w:tr>
@@ -5978,16 +5909,11 @@
       <w:r>
         <w:t xml:space="preserve"> </w:t>
       </w:r>
-      <w:proofErr w:type="spellStart"/>
       <w:r>
         <w:t>DeLorean_MSG</w:t>
       </w:r>
       <w:r>
-        <w:t>_RACE_START</w:t>
-      </w:r>
-      <w:proofErr w:type="spellEnd"/>
-      <w:r>
-        <w:t xml:space="preserve"> </w:t>
+        <w:t xml:space="preserve">_RACE_START </w:t>
       </w:r>
       <w:r>
         <w:t>üzenet fejléce</w:t>
@@ -5995,15 +5921,28 @@
     </w:p>
     <w:p>
       <w:pPr>
+        <w:rPr>
+          <w:rFonts w:ascii="Arial" w:eastAsia="Times New Roman" w:hAnsi="Arial" w:cs="Times New Roman"/>
+          <w:sz w:val="16"/>
+          <w:szCs w:val="20"/>
+          <w:lang w:eastAsia="hu-HU"/>
+        </w:rPr>
+      </w:pPr>
+      <w:r>
+        <w:br w:type="page"/>
+      </w:r>
+    </w:p>
+    <w:p>
+      <w:pPr>
         <w:spacing w:after="120"/>
       </w:pPr>
       <w:r>
+        <w:lastRenderedPageBreak/>
         <w:t>A</w:t>
       </w:r>
       <w:r>
         <w:t xml:space="preserve"> „</w:t>
       </w:r>
-      <w:proofErr w:type="spellStart"/>
       <w:r>
         <w:t>DeLorean_</w:t>
       </w:r>
@@ -6013,7 +5952,6 @@
       <w:r>
         <w:t>_RACE_START</w:t>
       </w:r>
-      <w:proofErr w:type="spellEnd"/>
       <w:r>
         <w:t>” üzenet adat részének egy rekordja az alábbi:</w:t>
       </w:r>
@@ -6049,11 +5987,9 @@
             <w:pPr>
               <w:pStyle w:val="tablafej"/>
             </w:pPr>
-            <w:proofErr w:type="spellStart"/>
             <w:r>
               <w:t>Offset</w:t>
             </w:r>
-            <w:proofErr w:type="spellEnd"/>
           </w:p>
         </w:tc>
         <w:tc>
@@ -6218,16 +6154,11 @@
       <w:r>
         <w:t xml:space="preserve">. </w:t>
       </w:r>
-      <w:proofErr w:type="spellStart"/>
       <w:r>
         <w:t>DeLorean_MSG</w:t>
       </w:r>
       <w:r>
-        <w:t>_RACE_START</w:t>
-      </w:r>
-      <w:proofErr w:type="spellEnd"/>
-      <w:r>
-        <w:t xml:space="preserve"> </w:t>
+        <w:t xml:space="preserve">_RACE_START </w:t>
       </w:r>
       <w:r>
         <w:t>üzenet adat</w:t>
@@ -6259,7 +6190,6 @@
           <w:lang w:eastAsia="hu-HU"/>
         </w:rPr>
       </w:pPr>
-      <w:proofErr w:type="spellStart"/>
       <w:r>
         <w:rPr>
           <w:rFonts w:ascii="Century Gothic" w:eastAsia="Times New Roman" w:hAnsi="Century Gothic" w:cs="Times New Roman"/>
@@ -6269,7 +6199,6 @@
           <w:szCs w:val="20"/>
           <w:lang w:eastAsia="hu-HU"/>
         </w:rPr>
-        <w:lastRenderedPageBreak/>
         <w:t>DeLorean_</w:t>
       </w:r>
       <w:r>
@@ -6292,9 +6221,8 @@
           <w:szCs w:val="20"/>
           <w:lang w:eastAsia="hu-HU"/>
         </w:rPr>
-        <w:t>_KINEMATICS_DATA</w:t>
-      </w:r>
-      <w:proofErr w:type="spellEnd"/>
+        <w:t>_KINEMATICS_DATA üzen</w:t>
+      </w:r>
       <w:r>
         <w:rPr>
           <w:rFonts w:ascii="Century Gothic" w:eastAsia="Times New Roman" w:hAnsi="Century Gothic" w:cs="Times New Roman"/>
@@ -6304,18 +6232,7 @@
           <w:szCs w:val="20"/>
           <w:lang w:eastAsia="hu-HU"/>
         </w:rPr>
-        <w:t xml:space="preserve"> </w:t>
-      </w:r>
-      <w:r>
-        <w:rPr>
-          <w:rFonts w:ascii="Century Gothic" w:eastAsia="Times New Roman" w:hAnsi="Century Gothic" w:cs="Times New Roman"/>
-          <w:b/>
-          <w:color w:val="auto"/>
-          <w:sz w:val="38"/>
-          <w:szCs w:val="20"/>
-          <w:lang w:eastAsia="hu-HU"/>
-        </w:rPr>
-        <w:t>üzenet</w:t>
+        <w:t>et</w:t>
       </w:r>
     </w:p>
     <w:p>
@@ -6328,7 +6245,6 @@
       <w:r>
         <w:t xml:space="preserve"> „</w:t>
       </w:r>
-      <w:proofErr w:type="spellStart"/>
       <w:r>
         <w:t>DeLorean_</w:t>
       </w:r>
@@ -6339,11 +6255,7 @@
         <w:t>KINEMATICS_</w:t>
       </w:r>
       <w:r>
-        <w:t>DATA</w:t>
-      </w:r>
-      <w:proofErr w:type="spellEnd"/>
-      <w:r>
-        <w:t>” üzenet fejléce az alábbi:</w:t>
+        <w:t>DATA” üzenet fejléce az alábbi:</w:t>
       </w:r>
     </w:p>
     <w:tbl>
@@ -6501,7 +6413,6 @@
             <w:pPr>
               <w:pStyle w:val="tablasor"/>
             </w:pPr>
-            <w:proofErr w:type="spellStart"/>
             <w:r>
               <w:t>DeLorean_</w:t>
             </w:r>
@@ -6514,7 +6425,6 @@
             <w:r>
               <w:t>DATA</w:t>
             </w:r>
-            <w:proofErr w:type="spellEnd"/>
           </w:p>
         </w:tc>
       </w:tr>
@@ -6599,7 +6509,6 @@
       <w:r>
         <w:t xml:space="preserve"> </w:t>
       </w:r>
-      <w:proofErr w:type="spellStart"/>
       <w:r>
         <w:t>DeLorean_MSG</w:t>
       </w:r>
@@ -6610,27 +6519,19 @@
         <w:t>KINEMATICS_</w:t>
       </w:r>
       <w:r>
-        <w:t>DATA</w:t>
-      </w:r>
-      <w:proofErr w:type="spellEnd"/>
-      <w:r>
-        <w:t xml:space="preserve"> </w:t>
+        <w:t xml:space="preserve">DATA </w:t>
       </w:r>
       <w:r>
         <w:t>üzenet fejléce</w:t>
       </w:r>
     </w:p>
     <w:p>
-      <w:pPr>
-        <w:spacing w:after="120"/>
-      </w:pPr>
       <w:r>
         <w:t>A</w:t>
       </w:r>
       <w:r>
         <w:t xml:space="preserve"> „</w:t>
       </w:r>
-      <w:proofErr w:type="spellStart"/>
       <w:r>
         <w:t>DeLorean_</w:t>
       </w:r>
@@ -6641,11 +6542,7 @@
         <w:t>KINEMATICS_</w:t>
       </w:r>
       <w:r>
-        <w:t>DATA</w:t>
-      </w:r>
-      <w:proofErr w:type="spellEnd"/>
-      <w:r>
-        <w:t>” üzenet adat részének egy rekordja az alábbi:</w:t>
+        <w:t>DATA” üzenet adat részének egy rekordja az alábbi:</w:t>
       </w:r>
     </w:p>
     <w:tbl>
@@ -6679,11 +6576,9 @@
             <w:pPr>
               <w:pStyle w:val="tablafej"/>
             </w:pPr>
-            <w:proofErr w:type="spellStart"/>
             <w:r>
               <w:t>Offset</w:t>
             </w:r>
-            <w:proofErr w:type="spellEnd"/>
           </w:p>
         </w:tc>
         <w:tc>
@@ -6808,16 +6703,11 @@
               <w:pStyle w:val="tablasor"/>
             </w:pPr>
             <w:r>
-              <w:t xml:space="preserve">Az </w:t>
-            </w:r>
-            <w:proofErr w:type="spellStart"/>
-            <w:r>
-              <w:t>autó</w:t>
+              <w:t>Az autó</w:t>
             </w:r>
             <w:r>
               <w:t>S</w:t>
             </w:r>
-            <w:proofErr w:type="spellEnd"/>
             <w:r>
               <w:t xml:space="preserve"> középpontjának X koordinátája</w:t>
             </w:r>
@@ -6891,16 +6781,11 @@
               <w:pStyle w:val="tablasor"/>
             </w:pPr>
             <w:r>
-              <w:t xml:space="preserve">Az </w:t>
-            </w:r>
-            <w:proofErr w:type="spellStart"/>
-            <w:r>
-              <w:t>autó</w:t>
+              <w:t>Az autó</w:t>
             </w:r>
             <w:r>
               <w:t>S</w:t>
             </w:r>
-            <w:proofErr w:type="spellEnd"/>
             <w:r>
               <w:t xml:space="preserve"> középpontjának Y koordinátája</w:t>
             </w:r>
@@ -6974,16 +6859,11 @@
               <w:pStyle w:val="tablasor"/>
             </w:pPr>
             <w:r>
-              <w:t xml:space="preserve">Az </w:t>
-            </w:r>
-            <w:proofErr w:type="spellStart"/>
-            <w:r>
-              <w:t>autó</w:t>
+              <w:t>Az autó</w:t>
             </w:r>
             <w:r>
               <w:t>S</w:t>
             </w:r>
-            <w:proofErr w:type="spellEnd"/>
             <w:r>
               <w:t xml:space="preserve"> középpontjának Z koordinátája</w:t>
             </w:r>
@@ -7045,16 +6925,11 @@
               <w:pStyle w:val="tablasor"/>
             </w:pPr>
             <w:r>
-              <w:t xml:space="preserve">Az </w:t>
-            </w:r>
-            <w:proofErr w:type="spellStart"/>
-            <w:r>
-              <w:t>autó</w:t>
+              <w:t>Az autó</w:t>
             </w:r>
             <w:r>
               <w:t>S</w:t>
             </w:r>
-            <w:proofErr w:type="spellEnd"/>
             <w:r>
               <w:t xml:space="preserve"> XZ koordináta béli szöge (inklináció nincsen)</w:t>
             </w:r>
@@ -7116,16 +6991,11 @@
               <w:pStyle w:val="tablasor"/>
             </w:pPr>
             <w:r>
-              <w:t xml:space="preserve">Az </w:t>
-            </w:r>
-            <w:proofErr w:type="spellStart"/>
-            <w:r>
-              <w:t>autó</w:t>
+              <w:t>Az autó</w:t>
             </w:r>
             <w:r>
               <w:t>S</w:t>
             </w:r>
-            <w:proofErr w:type="spellEnd"/>
             <w:r>
               <w:t xml:space="preserve"> pillanatnyi sebessége</w:t>
             </w:r>
@@ -7187,16 +7057,11 @@
               <w:pStyle w:val="tablasor"/>
             </w:pPr>
             <w:r>
-              <w:t xml:space="preserve">Az </w:t>
-            </w:r>
-            <w:proofErr w:type="spellStart"/>
-            <w:r>
-              <w:t>első</w:t>
+              <w:t>Az első</w:t>
             </w:r>
             <w:r>
               <w:t>S</w:t>
             </w:r>
-            <w:proofErr w:type="spellEnd"/>
             <w:r>
               <w:t xml:space="preserve"> kerekek XZ koordináta béli szöge</w:t>
             </w:r>
@@ -7255,15 +7120,7 @@
               <w:pStyle w:val="tablasor"/>
             </w:pPr>
             <w:r>
-              <w:t xml:space="preserve">Az </w:t>
-            </w:r>
-            <w:proofErr w:type="spellStart"/>
-            <w:r>
-              <w:t>autóC</w:t>
-            </w:r>
-            <w:proofErr w:type="spellEnd"/>
-            <w:r>
-              <w:t xml:space="preserve"> középpontjának X koordinátája</w:t>
+              <w:t>Az autóC középpontjának X koordinátája</w:t>
             </w:r>
           </w:p>
         </w:tc>
@@ -7320,15 +7177,7 @@
               <w:pStyle w:val="tablasor"/>
             </w:pPr>
             <w:r>
-              <w:t xml:space="preserve">Az </w:t>
-            </w:r>
-            <w:proofErr w:type="spellStart"/>
-            <w:r>
-              <w:t>autóC</w:t>
-            </w:r>
-            <w:proofErr w:type="spellEnd"/>
-            <w:r>
-              <w:t xml:space="preserve"> középpontjának Y koordinátája</w:t>
+              <w:t>Az autóC középpontjának Y koordinátája</w:t>
             </w:r>
           </w:p>
         </w:tc>
@@ -7385,15 +7234,7 @@
               <w:pStyle w:val="tablasor"/>
             </w:pPr>
             <w:r>
-              <w:t xml:space="preserve">Az </w:t>
-            </w:r>
-            <w:proofErr w:type="spellStart"/>
-            <w:r>
-              <w:t>autóC</w:t>
-            </w:r>
-            <w:proofErr w:type="spellEnd"/>
-            <w:r>
-              <w:t xml:space="preserve"> középpontjának Z koordinátája</w:t>
+              <w:t>Az autóC középpontjának Z koordinátája</w:t>
             </w:r>
           </w:p>
         </w:tc>
@@ -7450,15 +7291,7 @@
               <w:pStyle w:val="tablasor"/>
             </w:pPr>
             <w:r>
-              <w:t xml:space="preserve">Az </w:t>
-            </w:r>
-            <w:proofErr w:type="spellStart"/>
-            <w:r>
-              <w:t>autóC</w:t>
-            </w:r>
-            <w:proofErr w:type="spellEnd"/>
-            <w:r>
-              <w:t xml:space="preserve"> XZ koordináta béli szöge (inklináció nincsen)</w:t>
+              <w:t>Az autóC XZ koordináta béli szöge (inklináció nincsen)</w:t>
             </w:r>
           </w:p>
         </w:tc>
@@ -7515,15 +7348,7 @@
               <w:pStyle w:val="tablasor"/>
             </w:pPr>
             <w:r>
-              <w:t xml:space="preserve">Az </w:t>
-            </w:r>
-            <w:proofErr w:type="spellStart"/>
-            <w:r>
-              <w:t>autóC</w:t>
-            </w:r>
-            <w:proofErr w:type="spellEnd"/>
-            <w:r>
-              <w:t xml:space="preserve"> pillanatnyi sebessége</w:t>
+              <w:t>Az autóC pillanatnyi sebessége</w:t>
             </w:r>
           </w:p>
         </w:tc>
@@ -7580,15 +7405,7 @@
               <w:pStyle w:val="tablasor"/>
             </w:pPr>
             <w:r>
-              <w:t xml:space="preserve">Az </w:t>
-            </w:r>
-            <w:proofErr w:type="spellStart"/>
-            <w:r>
-              <w:t>elsőC</w:t>
-            </w:r>
-            <w:proofErr w:type="spellEnd"/>
-            <w:r>
-              <w:t xml:space="preserve"> kerekek XZ koordináta béli szöge</w:t>
+              <w:t>Az elsőC kerekek XZ koordináta béli szöge</w:t>
             </w:r>
           </w:p>
         </w:tc>
@@ -7688,7 +7505,6 @@
       <w:r>
         <w:t xml:space="preserve">. </w:t>
       </w:r>
-      <w:proofErr w:type="spellStart"/>
       <w:r>
         <w:t>DeLorean_MSG</w:t>
       </w:r>
@@ -7701,7 +7517,6 @@
       <w:r>
         <w:t>DATA</w:t>
       </w:r>
-      <w:proofErr w:type="spellEnd"/>
       <w:r>
         <w:t xml:space="preserve"> </w:t>
       </w:r>
@@ -7736,7 +7551,6 @@
           <w:lang w:eastAsia="hu-HU"/>
         </w:rPr>
       </w:pPr>
-      <w:proofErr w:type="spellStart"/>
       <w:r>
         <w:rPr>
           <w:rFonts w:ascii="Century Gothic" w:eastAsia="Times New Roman" w:hAnsi="Century Gothic" w:cs="Times New Roman"/>
@@ -7746,6 +7560,7 @@
           <w:szCs w:val="20"/>
           <w:lang w:eastAsia="hu-HU"/>
         </w:rPr>
+        <w:lastRenderedPageBreak/>
         <w:t>DeLorean_</w:t>
       </w:r>
       <w:r>
@@ -7757,19 +7572,7 @@
           <w:szCs w:val="20"/>
           <w:lang w:eastAsia="hu-HU"/>
         </w:rPr>
-        <w:t>MSG_CONTROL</w:t>
-      </w:r>
-      <w:proofErr w:type="spellEnd"/>
-      <w:r>
-        <w:rPr>
-          <w:rFonts w:ascii="Century Gothic" w:eastAsia="Times New Roman" w:hAnsi="Century Gothic" w:cs="Times New Roman"/>
-          <w:b/>
-          <w:color w:val="auto"/>
-          <w:sz w:val="38"/>
-          <w:szCs w:val="20"/>
-          <w:lang w:eastAsia="hu-HU"/>
-        </w:rPr>
-        <w:t xml:space="preserve"> üzenet</w:t>
+        <w:t>MSG_CONTROL üzenet</w:t>
       </w:r>
     </w:p>
     <w:p>
@@ -7782,7 +7585,6 @@
       <w:r>
         <w:t xml:space="preserve"> „</w:t>
       </w:r>
-      <w:proofErr w:type="spellStart"/>
       <w:r>
         <w:t>DeLorean_</w:t>
       </w:r>
@@ -7795,7 +7597,6 @@
       <w:r>
         <w:t>CONTROL</w:t>
       </w:r>
-      <w:proofErr w:type="spellEnd"/>
       <w:r>
         <w:t>” üzenet fejléce az alábbi:</w:t>
       </w:r>
@@ -7906,7 +7707,6 @@
               <w:pStyle w:val="tablasor"/>
             </w:pPr>
             <w:r>
-              <w:lastRenderedPageBreak/>
               <w:t>u8MajorVersion</w:t>
             </w:r>
           </w:p>
@@ -7953,7 +7753,6 @@
             <w:pPr>
               <w:pStyle w:val="tablasor"/>
             </w:pPr>
-            <w:proofErr w:type="spellStart"/>
             <w:r>
               <w:t>DeLorean</w:t>
             </w:r>
@@ -7969,7 +7768,6 @@
             <w:r>
               <w:t>CONTROL</w:t>
             </w:r>
-            <w:proofErr w:type="spellEnd"/>
           </w:p>
         </w:tc>
       </w:tr>
@@ -8054,7 +7852,6 @@
       <w:r>
         <w:t xml:space="preserve"> </w:t>
       </w:r>
-      <w:proofErr w:type="spellStart"/>
       <w:r>
         <w:t>DeLorean_MSG</w:t>
       </w:r>
@@ -8064,7 +7861,6 @@
       <w:r>
         <w:t>CONTROL</w:t>
       </w:r>
-      <w:proofErr w:type="spellEnd"/>
       <w:r>
         <w:t xml:space="preserve"> üzenet fejléce</w:t>
       </w:r>
@@ -8079,7 +7875,6 @@
       <w:r>
         <w:t xml:space="preserve"> „</w:t>
       </w:r>
-      <w:proofErr w:type="spellStart"/>
       <w:r>
         <w:t>DeLorean_</w:t>
       </w:r>
@@ -8092,7 +7887,6 @@
       <w:r>
         <w:t>CONTROL</w:t>
       </w:r>
-      <w:proofErr w:type="spellEnd"/>
       <w:r>
         <w:t>” üzenet adat részének egy rekordja az alábbi:</w:t>
       </w:r>
@@ -8128,11 +7922,9 @@
             <w:pPr>
               <w:pStyle w:val="tablafej"/>
             </w:pPr>
-            <w:proofErr w:type="spellStart"/>
             <w:r>
               <w:t>Offset</w:t>
             </w:r>
-            <w:proofErr w:type="spellEnd"/>
           </w:p>
         </w:tc>
         <w:tc>
@@ -8373,7 +8165,6 @@
       <w:r>
         <w:t xml:space="preserve">. </w:t>
       </w:r>
-      <w:proofErr w:type="spellStart"/>
       <w:r>
         <w:t>DeLorean_MSG</w:t>
       </w:r>
@@ -8381,11 +8172,7 @@
         <w:t>_</w:t>
       </w:r>
       <w:r>
-        <w:t>CONTROL</w:t>
-      </w:r>
-      <w:proofErr w:type="spellEnd"/>
-      <w:r>
-        <w:t xml:space="preserve"> üzenet adat</w:t>
+        <w:t>CONTROL üzenet adat</w:t>
       </w:r>
       <w:r>
         <w:t>része</w:t>
@@ -8415,7 +8202,6 @@
           <w:lang w:eastAsia="hu-HU"/>
         </w:rPr>
       </w:pPr>
-      <w:proofErr w:type="spellStart"/>
       <w:r>
         <w:rPr>
           <w:rFonts w:ascii="Century Gothic" w:eastAsia="Times New Roman" w:hAnsi="Century Gothic" w:cs="Times New Roman"/>
@@ -8436,19 +8222,7 @@
           <w:szCs w:val="20"/>
           <w:lang w:eastAsia="hu-HU"/>
         </w:rPr>
-        <w:t>MSG_REQ_DATA</w:t>
-      </w:r>
-      <w:proofErr w:type="spellEnd"/>
-      <w:r>
-        <w:rPr>
-          <w:rFonts w:ascii="Century Gothic" w:eastAsia="Times New Roman" w:hAnsi="Century Gothic" w:cs="Times New Roman"/>
-          <w:b/>
-          <w:color w:val="auto"/>
-          <w:sz w:val="38"/>
-          <w:szCs w:val="20"/>
-          <w:lang w:eastAsia="hu-HU"/>
-        </w:rPr>
-        <w:t xml:space="preserve"> üzenet</w:t>
+        <w:t>MSG_REQ_DATA üzenet</w:t>
       </w:r>
     </w:p>
     <w:p>
@@ -8461,7 +8235,6 @@
       <w:r>
         <w:t xml:space="preserve"> „</w:t>
       </w:r>
-      <w:proofErr w:type="spellStart"/>
       <w:r>
         <w:t>DeLorean_</w:t>
       </w:r>
@@ -8471,7 +8244,6 @@
       <w:r>
         <w:t>REQ_DATA</w:t>
       </w:r>
-      <w:proofErr w:type="spellEnd"/>
       <w:r>
         <w:t>” üzenet fejléce az alábbi:</w:t>
       </w:r>
@@ -8628,7 +8400,6 @@
             <w:pPr>
               <w:pStyle w:val="tablasor"/>
             </w:pPr>
-            <w:proofErr w:type="spellStart"/>
             <w:r>
               <w:t>DeLorean_</w:t>
             </w:r>
@@ -8638,7 +8409,6 @@
             <w:r>
               <w:t>REQ_DATA</w:t>
             </w:r>
-            <w:proofErr w:type="spellEnd"/>
           </w:p>
         </w:tc>
       </w:tr>
@@ -8689,6 +8459,7 @@
     <w:p>
       <w:pPr>
         <w:pStyle w:val="Kpalrs"/>
+        <w:spacing w:after="120"/>
       </w:pPr>
       <w:r>
         <w:rPr>
@@ -8726,7 +8497,6 @@
       <w:r>
         <w:t xml:space="preserve"> </w:t>
       </w:r>
-      <w:proofErr w:type="spellStart"/>
       <w:r>
         <w:t>DeLorean_MSG</w:t>
       </w:r>
@@ -8736,9 +8506,21 @@
       <w:r>
         <w:t>REQ_DATA</w:t>
       </w:r>
-      <w:proofErr w:type="spellEnd"/>
       <w:r>
         <w:t xml:space="preserve"> üzenet fejléce</w:t>
+      </w:r>
+    </w:p>
+    <w:p>
+      <w:pPr>
+        <w:rPr>
+          <w:rFonts w:ascii="Arial" w:eastAsia="Times New Roman" w:hAnsi="Arial" w:cs="Times New Roman"/>
+          <w:sz w:val="16"/>
+          <w:szCs w:val="20"/>
+          <w:lang w:eastAsia="hu-HU"/>
+        </w:rPr>
+      </w:pPr>
+      <w:r>
+        <w:br w:type="page"/>
       </w:r>
     </w:p>
     <w:p>
@@ -8753,7 +8535,7 @@
         <w:autoSpaceDE w:val="0"/>
         <w:autoSpaceDN w:val="0"/>
         <w:adjustRightInd w:val="0"/>
-        <w:spacing w:before="400" w:after="60"/>
+        <w:spacing w:before="240" w:after="60"/>
         <w:ind w:left="0" w:firstLine="0"/>
         <w:textAlignment w:val="baseline"/>
         <w:rPr>
@@ -8765,7 +8547,6 @@
           <w:lang w:eastAsia="hu-HU"/>
         </w:rPr>
       </w:pPr>
-      <w:proofErr w:type="spellStart"/>
       <w:r>
         <w:rPr>
           <w:rFonts w:ascii="Century Gothic" w:eastAsia="Times New Roman" w:hAnsi="Century Gothic" w:cs="Times New Roman"/>
@@ -8775,6 +8556,7 @@
           <w:szCs w:val="20"/>
           <w:lang w:eastAsia="hu-HU"/>
         </w:rPr>
+        <w:lastRenderedPageBreak/>
         <w:t>DeLorean_</w:t>
       </w:r>
       <w:r>
@@ -8786,19 +8568,7 @@
           <w:szCs w:val="20"/>
           <w:lang w:eastAsia="hu-HU"/>
         </w:rPr>
-        <w:t>MSG_REQ_CONTROL</w:t>
-      </w:r>
-      <w:proofErr w:type="spellEnd"/>
-      <w:r>
-        <w:rPr>
-          <w:rFonts w:ascii="Century Gothic" w:eastAsia="Times New Roman" w:hAnsi="Century Gothic" w:cs="Times New Roman"/>
-          <w:b/>
-          <w:color w:val="auto"/>
-          <w:sz w:val="38"/>
-          <w:szCs w:val="20"/>
-          <w:lang w:eastAsia="hu-HU"/>
-        </w:rPr>
-        <w:t xml:space="preserve"> üzenet</w:t>
+        <w:t>MSG_REQ_CONTROL üzenet</w:t>
       </w:r>
     </w:p>
     <w:p>
@@ -8811,7 +8581,6 @@
       <w:r>
         <w:t xml:space="preserve"> „</w:t>
       </w:r>
-      <w:proofErr w:type="spellStart"/>
       <w:r>
         <w:t>DeLorean_</w:t>
       </w:r>
@@ -8821,7 +8590,6 @@
       <w:r>
         <w:t>REQ_CONTROL</w:t>
       </w:r>
-      <w:proofErr w:type="spellEnd"/>
       <w:r>
         <w:t>” üzenet fejléce az alábbi:</w:t>
       </w:r>
@@ -8978,7 +8746,6 @@
             <w:pPr>
               <w:pStyle w:val="tablasor"/>
             </w:pPr>
-            <w:proofErr w:type="spellStart"/>
             <w:r>
               <w:t>DeLorean_</w:t>
             </w:r>
@@ -8988,7 +8755,6 @@
             <w:r>
               <w:t>REQ_CONTROL</w:t>
             </w:r>
-            <w:proofErr w:type="spellEnd"/>
           </w:p>
         </w:tc>
       </w:tr>
@@ -9076,7 +8842,6 @@
       <w:r>
         <w:t xml:space="preserve"> </w:t>
       </w:r>
-      <w:proofErr w:type="spellStart"/>
       <w:r>
         <w:t>DeLorean_MSG</w:t>
       </w:r>
@@ -9086,7 +8851,6 @@
       <w:r>
         <w:t>REQ_CONTROL</w:t>
       </w:r>
-      <w:proofErr w:type="spellEnd"/>
       <w:r>
         <w:t xml:space="preserve"> üzenet fejléce</w:t>
       </w:r>
@@ -9115,7 +8879,6 @@
           <w:lang w:eastAsia="hu-HU"/>
         </w:rPr>
       </w:pPr>
-      <w:proofErr w:type="spellStart"/>
       <w:r>
         <w:rPr>
           <w:rFonts w:ascii="Century Gothic" w:eastAsia="Times New Roman" w:hAnsi="Century Gothic" w:cs="Times New Roman"/>
@@ -9125,7 +8888,6 @@
           <w:szCs w:val="20"/>
           <w:lang w:eastAsia="hu-HU"/>
         </w:rPr>
-        <w:lastRenderedPageBreak/>
         <w:t>DeLorean_</w:t>
       </w:r>
       <w:r>
@@ -9137,19 +8899,7 @@
           <w:szCs w:val="20"/>
           <w:lang w:eastAsia="hu-HU"/>
         </w:rPr>
-        <w:t>MSG_GAME_OVER</w:t>
-      </w:r>
-      <w:proofErr w:type="spellEnd"/>
-      <w:r>
-        <w:rPr>
-          <w:rFonts w:ascii="Century Gothic" w:eastAsia="Times New Roman" w:hAnsi="Century Gothic" w:cs="Times New Roman"/>
-          <w:b/>
-          <w:color w:val="auto"/>
-          <w:sz w:val="38"/>
-          <w:szCs w:val="20"/>
-          <w:lang w:eastAsia="hu-HU"/>
-        </w:rPr>
-        <w:t xml:space="preserve"> üzenet</w:t>
+        <w:t>MSG_GAME_OVER üzenet</w:t>
       </w:r>
     </w:p>
     <w:p>
@@ -9162,7 +8912,6 @@
       <w:r>
         <w:t xml:space="preserve"> „</w:t>
       </w:r>
-      <w:proofErr w:type="spellStart"/>
       <w:r>
         <w:t>DeLorean_</w:t>
       </w:r>
@@ -9172,7 +8921,6 @@
       <w:r>
         <w:t>_GAME_OVER</w:t>
       </w:r>
-      <w:proofErr w:type="spellEnd"/>
       <w:r>
         <w:t>” üzenet fejléce az alábbi:</w:t>
       </w:r>
@@ -9329,7 +9077,6 @@
             <w:pPr>
               <w:pStyle w:val="tablasor"/>
             </w:pPr>
-            <w:proofErr w:type="spellStart"/>
             <w:r>
               <w:t>DeLorean_</w:t>
             </w:r>
@@ -9339,7 +9086,6 @@
             <w:r>
               <w:t>_GAME_OVER</w:t>
             </w:r>
-            <w:proofErr w:type="spellEnd"/>
           </w:p>
         </w:tc>
       </w:tr>
@@ -9424,14 +9170,12 @@
       <w:r>
         <w:t xml:space="preserve"> </w:t>
       </w:r>
-      <w:proofErr w:type="spellStart"/>
       <w:r>
         <w:t>DeLorean_MSG</w:t>
       </w:r>
       <w:r>
         <w:t>_GAME_OVER</w:t>
       </w:r>
-      <w:proofErr w:type="spellEnd"/>
       <w:r>
         <w:t xml:space="preserve"> üzenet fejléce</w:t>
       </w:r>
@@ -9446,7 +9190,6 @@
       <w:r>
         <w:t xml:space="preserve"> „</w:t>
       </w:r>
-      <w:proofErr w:type="spellStart"/>
       <w:r>
         <w:t>DeLorean_</w:t>
       </w:r>
@@ -9456,7 +9199,6 @@
       <w:r>
         <w:t>_GAME_OVER</w:t>
       </w:r>
-      <w:proofErr w:type="spellEnd"/>
       <w:r>
         <w:t>” üzenet adat részének egy rekordja az alábbi:</w:t>
       </w:r>
@@ -9492,11 +9234,9 @@
             <w:pPr>
               <w:pStyle w:val="tablafej"/>
             </w:pPr>
-            <w:proofErr w:type="spellStart"/>
             <w:r>
               <w:t>Offset</w:t>
             </w:r>
-            <w:proofErr w:type="spellEnd"/>
           </w:p>
         </w:tc>
         <w:tc>
@@ -9622,13 +9362,8 @@
               <w:pStyle w:val="tablasor"/>
             </w:pPr>
             <w:r>
-              <w:t xml:space="preserve">A szerver autójának </w:t>
-            </w:r>
-            <w:proofErr w:type="spellStart"/>
-            <w:r>
-              <w:t>versenyideje</w:t>
-            </w:r>
-            <w:proofErr w:type="spellEnd"/>
+              <w:t>A szerver autójának versenyideje</w:t>
+            </w:r>
           </w:p>
         </w:tc>
       </w:tr>
@@ -9700,13 +9435,8 @@
               <w:pStyle w:val="tablasor"/>
             </w:pPr>
             <w:r>
-              <w:t xml:space="preserve">A kliens autójának </w:t>
-            </w:r>
-            <w:proofErr w:type="spellStart"/>
-            <w:r>
-              <w:t>versenyideje</w:t>
-            </w:r>
-            <w:proofErr w:type="spellEnd"/>
+              <w:t>A kliens autójának versenyideje</w:t>
+            </w:r>
           </w:p>
         </w:tc>
       </w:tr>
@@ -9817,16 +9547,11 @@
       <w:r>
         <w:t xml:space="preserve">. </w:t>
       </w:r>
-      <w:proofErr w:type="spellStart"/>
       <w:r>
         <w:t>DeLorean_MSG</w:t>
       </w:r>
       <w:r>
-        <w:t>_GAME_OVER</w:t>
-      </w:r>
-      <w:proofErr w:type="spellEnd"/>
-      <w:r>
-        <w:t xml:space="preserve"> üzenet adat</w:t>
+        <w:t>_GAME_OVER üzenet adat</w:t>
       </w:r>
       <w:r>
         <w:t>része</w:t>
@@ -9904,21 +9629,8 @@
           <w:szCs w:val="20"/>
           <w:lang w:eastAsia="hu-HU"/>
         </w:rPr>
-        <w:t xml:space="preserve">A szerver </w:t>
-      </w:r>
-      <w:proofErr w:type="spellStart"/>
-      <w:r>
-        <w:rPr>
-          <w:rFonts w:ascii="Century Gothic" w:eastAsia="Times New Roman" w:hAnsi="Century Gothic" w:cs="Times New Roman"/>
-          <w:b/>
-          <w:color w:val="auto"/>
-          <w:sz w:val="38"/>
-          <w:szCs w:val="20"/>
-          <w:lang w:eastAsia="hu-HU"/>
-        </w:rPr>
-        <w:t>állapotgépe</w:t>
-      </w:r>
-      <w:proofErr w:type="spellEnd"/>
+        <w:t>A szerver állapotgépe</w:t>
+      </w:r>
     </w:p>
     <w:p>
       <w:pPr>
@@ -10063,7 +9775,7 @@
         </w:drawing>
       </w:r>
     </w:p>
-    <w:bookmarkStart w:id="30" w:name="_Ref514582483"/>
+    <w:bookmarkStart w:id="29" w:name="_Ref514582483"/>
     <w:p>
       <w:pPr>
         <w:pStyle w:val="Kpalrs"/>
@@ -10089,15 +9801,10 @@
       <w:r>
         <w:t>. ábra</w:t>
       </w:r>
-      <w:bookmarkEnd w:id="30"/>
-      <w:r>
-        <w:t xml:space="preserve">: A szerver </w:t>
-      </w:r>
-      <w:proofErr w:type="spellStart"/>
-      <w:r>
-        <w:t>állapotgépe</w:t>
-      </w:r>
-      <w:proofErr w:type="spellEnd"/>
+      <w:bookmarkEnd w:id="29"/>
+      <w:r>
+        <w:t>: A szerver állapotgépe</w:t>
+      </w:r>
     </w:p>
     <w:p>
       <w:pPr>
@@ -10109,21 +9816,7 @@
         <w:rPr>
           <w:lang w:eastAsia="hu-HU"/>
         </w:rPr>
-        <w:t xml:space="preserve">A szerver </w:t>
-      </w:r>
-      <w:proofErr w:type="spellStart"/>
-      <w:r>
-        <w:rPr>
-          <w:lang w:eastAsia="hu-HU"/>
-        </w:rPr>
-        <w:t>állapogépe</w:t>
-      </w:r>
-      <w:proofErr w:type="spellEnd"/>
-      <w:r>
-        <w:rPr>
-          <w:lang w:eastAsia="hu-HU"/>
-        </w:rPr>
-        <w:t xml:space="preserve"> mindig a következő állapotok egyikében van:</w:t>
+        <w:t>A szerver állapogépe mindig a következő állapotok egyikében van:</w:t>
       </w:r>
     </w:p>
     <w:p>
@@ -10204,31 +9897,7 @@
         <w:pStyle w:val="Szveg"/>
       </w:pPr>
       <w:r>
-        <w:t>A „Kapcsolatfelvétel folyamatban” állapot végén, a „</w:t>
-      </w:r>
-      <w:proofErr w:type="spellStart"/>
-      <w:r>
-        <w:t>DeLorean_MSG_CONN_SETUP</w:t>
-      </w:r>
-      <w:proofErr w:type="spellEnd"/>
-      <w:r>
-        <w:t>” vétele után a szervernek be kell regisztrálnia az üzenetben jött információk alapján a kliens autójának adatait, majd el kell küldenie a játék indítását jelző üzenetet, a „</w:t>
-      </w:r>
-      <w:proofErr w:type="spellStart"/>
-      <w:r>
-        <w:t>DeLorean_MSG_RACE_</w:t>
-      </w:r>
-      <w:proofErr w:type="gramStart"/>
-      <w:r>
-        <w:t>START</w:t>
-      </w:r>
-      <w:proofErr w:type="spellEnd"/>
-      <w:r>
-        <w:t>”-</w:t>
-      </w:r>
-      <w:proofErr w:type="gramEnd"/>
-      <w:r>
-        <w:t>t.</w:t>
+        <w:t>A „Kapcsolatfelvétel folyamatban” állapot végén, a „DeLorean_MSG_CONN_SETUP” vétele után a szervernek be kell regisztrálnia az üzenetben jött információk alapján a kliens autójának adatait, majd el kell küldenie a játék indítását jelző üzenetet, a „DeLorean_MSG_RACE_START”-t.</w:t>
       </w:r>
     </w:p>
     <w:p>
@@ -10237,23 +9906,7 @@
       </w:pPr>
       <w:r>
         <w:lastRenderedPageBreak/>
-        <w:t xml:space="preserve">A „Kapcsolódva” állapot belső állapotgépének ciklusának mindig </w:t>
-      </w:r>
-      <w:proofErr w:type="spellStart"/>
-      <w:r>
-        <w:t>frame</w:t>
-      </w:r>
-      <w:proofErr w:type="spellEnd"/>
-      <w:r>
-        <w:t xml:space="preserve"> határra van igazítva. Ez azt jelenti, hogy minden belső ciklus végén az állapotgép </w:t>
-      </w:r>
-      <w:proofErr w:type="spellStart"/>
-      <w:r>
-        <w:t>rendereléssel</w:t>
-      </w:r>
-      <w:proofErr w:type="spellEnd"/>
-      <w:r>
-        <w:t xml:space="preserve"> zár és minden „u16ms50fpsTime” idő letelte után az állapot újraindul.</w:t>
+        <w:t>A „Kapcsolódva” állapot belső állapotgépének ciklusának mindig frame határra van igazítva. Ez azt jelenti, hogy minden belső ciklus végén az állapotgép rendereléssel zár és minden „u16ms50fpsTime” idő letelte után az állapot újraindul.</w:t>
       </w:r>
     </w:p>
     <w:p>
@@ -10261,15 +9914,7 @@
         <w:pStyle w:val="Szveg"/>
       </w:pPr>
       <w:r>
-        <w:t xml:space="preserve">A „Kapcsolódva” állapot „Kliens parancsra várás” </w:t>
-      </w:r>
-      <w:proofErr w:type="spellStart"/>
-      <w:r>
-        <w:t>alállapota</w:t>
-      </w:r>
-      <w:proofErr w:type="spellEnd"/>
-      <w:r>
-        <w:t xml:space="preserve"> tartalmaz egy „u16msQueryTime” paramétert, mely lejáratát követően az állapotgép lekérdezi a kliens parancsait.</w:t>
+        <w:t>A „Kapcsolódva” állapot „Kliens parancsra várás” alállapota tartalmaz egy „u16msQueryTime” paramétert, mely lejáratát követően az állapotgép lekérdezi a kliens parancsait.</w:t>
       </w:r>
     </w:p>
     <w:p>
@@ -10277,21 +9922,7 @@
         <w:pStyle w:val="Szveg"/>
       </w:pPr>
       <w:r>
-        <w:t xml:space="preserve">A „Játék vége” állapot esetében, ha a szerver </w:t>
-      </w:r>
-      <w:r>
-        <w:t>„u16msQueryTime”</w:t>
-      </w:r>
-      <w:r>
-        <w:t xml:space="preserve"> időn belül nem kap „</w:t>
-      </w:r>
-      <w:proofErr w:type="spellStart"/>
-      <w:r>
-        <w:t>DeLorean_MSG_DISCONN_REQ</w:t>
-      </w:r>
-      <w:proofErr w:type="spellEnd"/>
-      <w:r>
-        <w:t>” parancsot, a játék végét jelző üzenetet újra kell küldenie egészen addig, amíg a kapcsolat él és a TCP el nem bomlott.</w:t>
+        <w:t>A „Játék vége” állapot esetében, ha a szerver „u16msQueryTime” időn belül nem kap „DeLorean_MSG_DISCONN_REQ” parancsot, a játék végét jelző üzenetet újra kell küldenie egészen addig, amíg a kapcsolat él és a TCP el nem bomlott.</w:t>
       </w:r>
     </w:p>
     <w:p>
@@ -10302,23 +9933,10 @@
         <w:t>A szerver „Kapcsolódva”</w:t>
       </w:r>
       <w:r>
-        <w:t xml:space="preserve"> állapotának „Adatkérés várása” </w:t>
-      </w:r>
-      <w:proofErr w:type="spellStart"/>
-      <w:r>
-        <w:t>alállapotában</w:t>
-      </w:r>
-      <w:proofErr w:type="spellEnd"/>
-      <w:r>
-        <w:t xml:space="preserve"> bármikor kaphat a klienstől adatokról szóló lekérdezést, mely esetben a szervernek azonnal válaszolnia kell a „</w:t>
-      </w:r>
-      <w:proofErr w:type="spellStart"/>
-      <w:r>
-        <w:t>DeLorean_MSG_KINEMATICS_DATA</w:t>
-      </w:r>
-      <w:proofErr w:type="spellEnd"/>
-      <w:r>
-        <w:t>” üzenet elküldésével.</w:t>
+        <w:t xml:space="preserve"> állapotának „Adatkérés várása” alállapotában</w:t>
+      </w:r>
+      <w:r>
+        <w:t xml:space="preserve"> bármikor kaphat a klienstől adatokról szóló lekérdezést, mely esetben a szervernek azonnal válaszolnia kell a „DeLorean_MSG_KINEMATICS_DATA” üzenet elküldésével.</w:t>
       </w:r>
     </w:p>
     <w:p>
@@ -10354,21 +9972,8 @@
           <w:szCs w:val="20"/>
           <w:lang w:eastAsia="hu-HU"/>
         </w:rPr>
-        <w:t xml:space="preserve">A kliens </w:t>
-      </w:r>
-      <w:proofErr w:type="spellStart"/>
-      <w:r>
-        <w:rPr>
-          <w:rFonts w:ascii="Century Gothic" w:eastAsia="Times New Roman" w:hAnsi="Century Gothic" w:cs="Times New Roman"/>
-          <w:b/>
-          <w:color w:val="auto"/>
-          <w:sz w:val="38"/>
-          <w:szCs w:val="20"/>
-          <w:lang w:eastAsia="hu-HU"/>
-        </w:rPr>
-        <w:t>állapotgépe</w:t>
-      </w:r>
-      <w:proofErr w:type="spellEnd"/>
+        <w:t>A kliens állapotgépe</w:t>
+      </w:r>
     </w:p>
     <w:p>
       <w:pPr>
@@ -10516,7 +10121,7 @@
         </w:drawing>
       </w:r>
     </w:p>
-    <w:bookmarkStart w:id="31" w:name="_Ref514588588"/>
+    <w:bookmarkStart w:id="30" w:name="_Ref514588588"/>
     <w:p>
       <w:pPr>
         <w:pStyle w:val="Kpalrs"/>
@@ -10542,15 +10147,10 @@
       <w:r>
         <w:t>. ábra</w:t>
       </w:r>
-      <w:bookmarkEnd w:id="31"/>
-      <w:r>
-        <w:t xml:space="preserve">: A kliens </w:t>
-      </w:r>
-      <w:proofErr w:type="spellStart"/>
-      <w:r>
-        <w:t>állapotgépe</w:t>
-      </w:r>
-      <w:proofErr w:type="spellEnd"/>
+      <w:bookmarkEnd w:id="30"/>
+      <w:r>
+        <w:t>: A kliens állapotgépe</w:t>
+      </w:r>
     </w:p>
     <w:p>
       <w:pPr>
@@ -10562,33 +10162,7 @@
         <w:rPr>
           <w:lang w:eastAsia="hu-HU"/>
         </w:rPr>
-        <w:t xml:space="preserve">A </w:t>
-      </w:r>
-      <w:r>
-        <w:rPr>
-          <w:lang w:eastAsia="hu-HU"/>
-        </w:rPr>
-        <w:t xml:space="preserve">kliens </w:t>
-      </w:r>
-      <w:proofErr w:type="spellStart"/>
-      <w:r>
-        <w:rPr>
-          <w:lang w:eastAsia="hu-HU"/>
-        </w:rPr>
-        <w:t>állapogépének</w:t>
-      </w:r>
-      <w:proofErr w:type="spellEnd"/>
-      <w:r>
-        <w:rPr>
-          <w:lang w:eastAsia="hu-HU"/>
-        </w:rPr>
-        <w:t xml:space="preserve"> tükröznie kell a szerver állapotát, ezért</w:t>
-      </w:r>
-      <w:r>
-        <w:rPr>
-          <w:lang w:eastAsia="hu-HU"/>
-        </w:rPr>
-        <w:t xml:space="preserve"> mindig a következő állapotok egyikében van:</w:t>
+        <w:t>A kliens állapogépének tükröznie kell a szerver állapotát, ezért mindig a következő állapotok egyikében van:</w:t>
       </w:r>
     </w:p>
     <w:p>
@@ -10651,23 +10225,7 @@
         <w:pStyle w:val="Szveg"/>
       </w:pPr>
       <w:r>
-        <w:t xml:space="preserve">A „Kapcsolódva” állapot belső állapotgépének ciklusának mindig </w:t>
-      </w:r>
-      <w:proofErr w:type="spellStart"/>
-      <w:r>
-        <w:t>frame</w:t>
-      </w:r>
-      <w:proofErr w:type="spellEnd"/>
-      <w:r>
-        <w:t xml:space="preserve"> határra van igazítva. Ez azt jelenti, hogy minden belső ciklus végén az állapotgép </w:t>
-      </w:r>
-      <w:proofErr w:type="spellStart"/>
-      <w:r>
-        <w:t>rendereléssel</w:t>
-      </w:r>
-      <w:proofErr w:type="spellEnd"/>
-      <w:r>
-        <w:t xml:space="preserve"> zár és minden „u16ms50fpsTime” idő letelte után az állapot újraindul.</w:t>
+        <w:t>A „Kapcsolódva” állapot belső állapotgépének ciklusának mindig frame határra van igazítva. Ez azt jelenti, hogy minden belső ciklus végén az állapotgép rendereléssel zár és minden „u16ms50fpsTime” idő letelte után az állapot újraindul.</w:t>
       </w:r>
     </w:p>
     <w:p>
@@ -10675,23 +10233,7 @@
         <w:pStyle w:val="Szveg"/>
       </w:pPr>
       <w:r>
-        <w:t xml:space="preserve">A kliens a „Kapcsolatfelvétel folyamatban” állapotba kerülése után közvetlenül nyugtát kell küldenie a szervernek, hogy a kapcsolódási kérelmet elfogadta, a kapcsolatfelvétel folyamata </w:t>
-      </w:r>
-      <w:proofErr w:type="spellStart"/>
-      <w:r>
-        <w:t>elkezdödött</w:t>
-      </w:r>
-      <w:proofErr w:type="spellEnd"/>
-      <w:r>
-        <w:t>. Ezt a „</w:t>
-      </w:r>
-      <w:proofErr w:type="spellStart"/>
-      <w:r>
-        <w:t>DeLorean_MSG_CONN_ACK</w:t>
-      </w:r>
-      <w:proofErr w:type="spellEnd"/>
-      <w:r>
-        <w:t>” üzenet küldésével teheti meg.</w:t>
+        <w:t>A kliens a „Kapcsolatfelvétel folyamatban” állapotba kerülése után közvetlenül nyugtát kell küldenie a szervernek, hogy a kapcsolódási kérelmet elfogadta, a kapcsolatfelvétel folyamata elkezdödött. Ezt a „DeLorean_MSG_CONN_ACK” üzenet küldésével teheti meg.</w:t>
       </w:r>
     </w:p>
     <w:p>
@@ -10702,13 +10244,7 @@
         <w:t>A kliensnek</w:t>
       </w:r>
       <w:r>
-        <w:t xml:space="preserve"> a </w:t>
-      </w:r>
-      <w:r>
-        <w:t>„Kapcsolatfelvétel folyamatban” állapotba</w:t>
-      </w:r>
-      <w:r>
-        <w:t>n</w:t>
+        <w:t xml:space="preserve"> a „Kapcsolatfelvétel folyamatban” állapotban</w:t>
       </w:r>
       <w:r>
         <w:t xml:space="preserve"> össze kell gyűjtenie a saját autójához tartozó statikus adatait és el kell küldenie a </w:t>
@@ -10730,15 +10266,7 @@
         <w:pStyle w:val="Szveg"/>
       </w:pPr>
       <w:r>
-        <w:t>A kliensnek a játék végén a kapcsolat bontását kell kezdeményeznie, a „</w:t>
-      </w:r>
-      <w:proofErr w:type="spellStart"/>
-      <w:r>
-        <w:t>DeLorean_MSG_DISCONN_REQ</w:t>
-      </w:r>
-      <w:proofErr w:type="spellEnd"/>
-      <w:r>
-        <w:t>” küldésével, majd a TCP kapcsolat bontását kell végrehajtania.</w:t>
+        <w:t>A kliensnek a játék végén a kapcsolat bontását kell kezdeményeznie, a „DeLorean_MSG_DISCONN_REQ” küldésével, majd a TCP kapcsolat bontását kell végrehajtania.</w:t>
       </w:r>
     </w:p>
     <w:p>
@@ -10841,9 +10369,6 @@
     <w:p>
       <w:pPr>
         <w:pStyle w:val="Kpalrs"/>
-        <w:rPr>
-          <w:noProof/>
-        </w:rPr>
       </w:pPr>
       <w:r>
         <w:rPr>
@@ -10881,15 +10406,15 @@
     </w:p>
     <w:p>
       <w:pPr>
-        <w:pStyle w:val="Cmsor1"/>
-        <w:numPr>
-          <w:ilvl w:val="0"/>
-          <w:numId w:val="4"/>
-        </w:numPr>
-      </w:pPr>
-      <w:r>
-        <w:lastRenderedPageBreak/>
-        <w:t xml:space="preserve">Dinamikus működés – adatellenőrzés </w:t>
+        <w:rPr>
+          <w:lang w:eastAsia="hu-HU"/>
+        </w:rPr>
+      </w:pPr>
+      <w:r>
+        <w:rPr>
+          <w:lang w:eastAsia="hu-HU"/>
+        </w:rPr>
+        <w:br w:type="page"/>
       </w:r>
     </w:p>
     <w:p>
@@ -10916,8 +10441,6 @@
           <w:lang w:eastAsia="hu-HU"/>
         </w:rPr>
       </w:pPr>
-      <w:bookmarkStart w:id="32" w:name="_Toc500158012"/>
-      <w:bookmarkStart w:id="33" w:name="_Toc514320827"/>
       <w:r>
         <w:rPr>
           <w:rFonts w:ascii="Century Gothic" w:eastAsia="Times New Roman" w:hAnsi="Century Gothic" w:cs="Times New Roman"/>
@@ -10927,144 +10450,466 @@
           <w:szCs w:val="20"/>
           <w:lang w:eastAsia="hu-HU"/>
         </w:rPr>
-        <w:t>Vett üzenetek ellenőrzése</w:t>
-      </w:r>
-      <w:bookmarkEnd w:id="32"/>
-      <w:bookmarkEnd w:id="33"/>
+        <w:lastRenderedPageBreak/>
+        <w:t>Kapcsolatfelvétel</w:t>
+      </w:r>
     </w:p>
     <w:p>
       <w:pPr>
         <w:pStyle w:val="Szveg"/>
       </w:pPr>
       <w:r>
-        <w:t xml:space="preserve">A kommunikációs félnek a vett üzenet hosszát ellenőriznie kell. Ha az üzenet hossza nem kisebb, mint </w:t>
-      </w:r>
-      <w:r>
-        <w:fldChar w:fldCharType="begin"/>
-      </w:r>
-      <w:r>
-        <w:instrText xml:space="preserve"> REF FEJLECHOSSZ \h </w:instrText>
-      </w:r>
-      <w:r>
-        <w:instrText xml:space="preserve"> \* MERGEFORMAT </w:instrText>
-      </w:r>
-      <w:r>
-        <w:fldChar w:fldCharType="separate"/>
-      </w:r>
-      <w:r>
-        <w:t>FEJLECHOSSZ</w:t>
-      </w:r>
-      <w:r>
-        <w:fldChar w:fldCharType="end"/>
-      </w:r>
-      <w:r>
-        <w:t xml:space="preserve"> és nem nagyobb, mint </w:t>
-      </w:r>
-      <w:r>
-        <w:fldChar w:fldCharType="begin"/>
-      </w:r>
-      <w:r>
-        <w:instrText xml:space="preserve"> REF MAXHOSSZ \h </w:instrText>
-      </w:r>
-      <w:r>
-        <w:instrText xml:space="preserve"> \* MERGEFORMAT </w:instrText>
-      </w:r>
-      <w:r>
-        <w:fldChar w:fldCharType="separate"/>
-      </w:r>
-      <w:r>
-        <w:t>MAXHOSSZ</w:t>
-      </w:r>
-      <w:r>
-        <w:fldChar w:fldCharType="end"/>
-      </w:r>
-      <w:r>
-        <w:t>, akkor az üzenet hosszát érvényesnek kell tekinteni.</w:t>
+        <w:t>A kapcsolatfelvétel szekvenciája a következő:</w:t>
       </w:r>
     </w:p>
     <w:p>
       <w:pPr>
-        <w:pStyle w:val="Szveg"/>
-      </w:pPr>
-      <w:r>
-        <w:t xml:space="preserve">A kommunikációs félnek a vett üzenet </w:t>
-      </w:r>
-      <w:r>
-        <w:t>generációját</w:t>
-      </w:r>
-      <w:r>
-        <w:t xml:space="preserve"> ellenőriznie kell. Ha az üzenet </w:t>
-      </w:r>
-      <w:r>
-        <w:t>generációja</w:t>
-      </w:r>
-      <w:r>
-        <w:t xml:space="preserve"> megegyezik a kommunikációs fél </w:t>
-      </w:r>
-      <w:r>
-        <w:t>DeLorean</w:t>
-      </w:r>
-      <w:r>
-        <w:t xml:space="preserve"> </w:t>
-      </w:r>
-      <w:r>
-        <w:t>generációjával</w:t>
-      </w:r>
-      <w:r>
-        <w:t>, akkor az üzenet generációját érvényesnek kell tekinteni.</w:t>
+        <w:keepNext/>
+        <w:jc w:val="center"/>
+      </w:pPr>
+      <w:r>
+        <w:rPr>
+          <w:noProof/>
+          <w:lang w:eastAsia="hu-HU"/>
+        </w:rPr>
+        <w:drawing>
+          <wp:inline distT="0" distB="0" distL="0" distR="0">
+            <wp:extent cx="3341077" cy="2562330"/>
+            <wp:effectExtent l="0" t="0" r="0" b="3175"/>
+            <wp:docPr id="2" name="Kép 2"/>
+            <wp:cNvGraphicFramePr>
+              <a:graphicFrameLocks xmlns:a="http://schemas.openxmlformats.org/drawingml/2006/main" noChangeAspect="1"/>
+            </wp:cNvGraphicFramePr>
+            <a:graphic xmlns:a="http://schemas.openxmlformats.org/drawingml/2006/main">
+              <a:graphicData uri="http://schemas.openxmlformats.org/drawingml/2006/picture">
+                <pic:pic xmlns:pic="http://schemas.openxmlformats.org/drawingml/2006/picture">
+                  <pic:nvPicPr>
+                    <pic:cNvPr id="2" name="Kapcsolatfelvétel szekvencia.jpg"/>
+                    <pic:cNvPicPr/>
+                  </pic:nvPicPr>
+                  <pic:blipFill>
+                    <a:blip r:embed="rId9">
+                      <a:extLst>
+                        <a:ext uri="{28A0092B-C50C-407E-A947-70E740481C1C}">
+                          <a14:useLocalDpi xmlns:a14="http://schemas.microsoft.com/office/drawing/2010/main" val="0"/>
+                        </a:ext>
+                      </a:extLst>
+                    </a:blip>
+                    <a:stretch>
+                      <a:fillRect/>
+                    </a:stretch>
+                  </pic:blipFill>
+                  <pic:spPr>
+                    <a:xfrm>
+                      <a:off x="0" y="0"/>
+                      <a:ext cx="3363033" cy="2579169"/>
+                    </a:xfrm>
+                    <a:prstGeom prst="rect">
+                      <a:avLst/>
+                    </a:prstGeom>
+                  </pic:spPr>
+                </pic:pic>
+              </a:graphicData>
+            </a:graphic>
+          </wp:inline>
+        </w:drawing>
       </w:r>
     </w:p>
     <w:p>
       <w:pPr>
-        <w:pStyle w:val="Szveg"/>
-      </w:pPr>
-      <w:r>
-        <w:t xml:space="preserve">A kommunikációs félnek a vett üzenet típusát ellenőriznie kell. Ha az üzenet típusa megfelel a </w:t>
-      </w:r>
-      <w:r>
-        <w:t>[</w:t>
-      </w:r>
-      <w:r>
-        <w:fldChar w:fldCharType="begin"/>
-      </w:r>
-      <w:r>
-        <w:instrText xml:space="preserve"> REF _Ref514589620 \h </w:instrText>
-      </w:r>
-      <w:r>
-        <w:instrText xml:space="preserve"> \* MERGEFORMAT </w:instrText>
-      </w:r>
-      <w:r>
-        <w:fldChar w:fldCharType="separate"/>
-      </w:r>
-      <w:r>
-        <w:t>4</w:t>
-      </w:r>
-      <w:r>
-        <w:t>. Üzenettípusok</w:t>
-      </w:r>
-      <w:r>
-        <w:fldChar w:fldCharType="end"/>
-      </w:r>
-      <w:r>
-        <w:t xml:space="preserve"> táblázat]</w:t>
-      </w:r>
-      <w:r>
-        <w:rPr>
-          <w:i/>
-        </w:rPr>
-        <w:t xml:space="preserve"> </w:t>
-      </w:r>
-      <w:r>
-        <w:t>követelménynek, akkor az üzenet típusát érvényesnek kell tekinteni.</w:t>
+        <w:pStyle w:val="Kpalrs"/>
+      </w:pPr>
+      <w:fldSimple w:instr=" SEQ ábra \* ARABIC ">
+        <w:r>
+          <w:rPr>
+            <w:noProof/>
+          </w:rPr>
+          <w:t>7</w:t>
+        </w:r>
+      </w:fldSimple>
+      <w:r>
+        <w:t>. ábra: A kapcsolatfelvétel szekvenciája</w:t>
       </w:r>
     </w:p>
     <w:p>
       <w:pPr>
+        <w:pStyle w:val="Cmsor2"/>
+        <w:keepLines w:val="0"/>
+        <w:numPr>
+          <w:ilvl w:val="1"/>
+          <w:numId w:val="4"/>
+        </w:numPr>
+        <w:overflowPunct w:val="0"/>
+        <w:autoSpaceDE w:val="0"/>
+        <w:autoSpaceDN w:val="0"/>
+        <w:adjustRightInd w:val="0"/>
+        <w:spacing w:before="400" w:after="60"/>
+        <w:ind w:left="0" w:firstLine="0"/>
+        <w:textAlignment w:val="baseline"/>
+        <w:rPr>
+          <w:rFonts w:ascii="Century Gothic" w:eastAsia="Times New Roman" w:hAnsi="Century Gothic" w:cs="Times New Roman"/>
+          <w:b/>
+          <w:color w:val="auto"/>
+          <w:sz w:val="38"/>
+          <w:szCs w:val="20"/>
+          <w:lang w:eastAsia="hu-HU"/>
+        </w:rPr>
+      </w:pPr>
+      <w:r>
+        <w:rPr>
+          <w:rFonts w:ascii="Century Gothic" w:eastAsia="Times New Roman" w:hAnsi="Century Gothic" w:cs="Times New Roman"/>
+          <w:b/>
+          <w:color w:val="auto"/>
+          <w:sz w:val="38"/>
+          <w:szCs w:val="20"/>
+          <w:lang w:eastAsia="hu-HU"/>
+        </w:rPr>
+        <w:t>A kapcsolat újrafelvétel szekvenciája</w:t>
+      </w:r>
+    </w:p>
+    <w:p>
+      <w:pPr>
         <w:pStyle w:val="Szveg"/>
       </w:pPr>
       <w:r>
+        <w:t>A kapcsolat újrafelvétel szekvenciája a következő:</w:t>
+      </w:r>
+    </w:p>
+    <w:p>
+      <w:pPr>
+        <w:keepNext/>
+        <w:jc w:val="center"/>
+      </w:pPr>
+      <w:r>
+        <w:rPr>
+          <w:noProof/>
+          <w:lang w:eastAsia="hu-HU"/>
+        </w:rPr>
+        <w:drawing>
+          <wp:inline distT="0" distB="0" distL="0" distR="0">
+            <wp:extent cx="2773922" cy="2567354"/>
+            <wp:effectExtent l="0" t="0" r="0" b="0"/>
+            <wp:docPr id="6" name="Kép 6"/>
+            <wp:cNvGraphicFramePr>
+              <a:graphicFrameLocks xmlns:a="http://schemas.openxmlformats.org/drawingml/2006/main" noChangeAspect="1"/>
+            </wp:cNvGraphicFramePr>
+            <a:graphic xmlns:a="http://schemas.openxmlformats.org/drawingml/2006/main">
+              <a:graphicData uri="http://schemas.openxmlformats.org/drawingml/2006/picture">
+                <pic:pic xmlns:pic="http://schemas.openxmlformats.org/drawingml/2006/picture">
+                  <pic:nvPicPr>
+                    <pic:cNvPr id="6" name="Kapcsolat újrafelvétel.jpg"/>
+                    <pic:cNvPicPr/>
+                  </pic:nvPicPr>
+                  <pic:blipFill>
+                    <a:blip r:embed="rId10">
+                      <a:extLst>
+                        <a:ext uri="{28A0092B-C50C-407E-A947-70E740481C1C}">
+                          <a14:useLocalDpi xmlns:a14="http://schemas.microsoft.com/office/drawing/2010/main" val="0"/>
+                        </a:ext>
+                      </a:extLst>
+                    </a:blip>
+                    <a:stretch>
+                      <a:fillRect/>
+                    </a:stretch>
+                  </pic:blipFill>
+                  <pic:spPr>
+                    <a:xfrm>
+                      <a:off x="0" y="0"/>
+                      <a:ext cx="2791720" cy="2583826"/>
+                    </a:xfrm>
+                    <a:prstGeom prst="rect">
+                      <a:avLst/>
+                    </a:prstGeom>
+                  </pic:spPr>
+                </pic:pic>
+              </a:graphicData>
+            </a:graphic>
+          </wp:inline>
+        </w:drawing>
+      </w:r>
+    </w:p>
+    <w:p>
+      <w:pPr>
+        <w:pStyle w:val="Kpalrs"/>
+      </w:pPr>
+      <w:fldSimple w:instr=" SEQ ábra \* ARABIC ">
+        <w:r>
+          <w:rPr>
+            <w:noProof/>
+          </w:rPr>
+          <w:t>8</w:t>
+        </w:r>
+      </w:fldSimple>
+      <w:r>
+        <w:t>. ábra: A kapcsolat újrafelvétel szekvenciája</w:t>
+      </w:r>
+    </w:p>
+    <w:p>
+      <w:pPr>
+        <w:rPr>
+          <w:lang w:eastAsia="hu-HU"/>
+        </w:rPr>
+      </w:pPr>
+    </w:p>
+    <w:p>
+      <w:pPr>
+        <w:pStyle w:val="Cmsor1"/>
+        <w:numPr>
+          <w:ilvl w:val="0"/>
+          <w:numId w:val="4"/>
+        </w:numPr>
+      </w:pPr>
+      <w:r>
+        <w:lastRenderedPageBreak/>
+        <w:t xml:space="preserve">Dinamikus működés – adatellenőrzés </w:t>
+      </w:r>
+    </w:p>
+    <w:p>
+      <w:pPr>
+        <w:pStyle w:val="Cmsor2"/>
+        <w:keepLines w:val="0"/>
+        <w:numPr>
+          <w:ilvl w:val="1"/>
+          <w:numId w:val="4"/>
+        </w:numPr>
+        <w:overflowPunct w:val="0"/>
+        <w:autoSpaceDE w:val="0"/>
+        <w:autoSpaceDN w:val="0"/>
+        <w:adjustRightInd w:val="0"/>
+        <w:spacing w:before="400" w:after="60"/>
+        <w:ind w:left="0" w:firstLine="0"/>
+        <w:textAlignment w:val="baseline"/>
+        <w:rPr>
+          <w:rFonts w:ascii="Century Gothic" w:eastAsia="Times New Roman" w:hAnsi="Century Gothic" w:cs="Times New Roman"/>
+          <w:b/>
+          <w:color w:val="auto"/>
+          <w:sz w:val="38"/>
+          <w:szCs w:val="20"/>
+          <w:lang w:eastAsia="hu-HU"/>
+        </w:rPr>
+      </w:pPr>
+      <w:bookmarkStart w:id="31" w:name="_Toc500158012"/>
+      <w:bookmarkStart w:id="32" w:name="_Toc514320827"/>
+      <w:r>
+        <w:rPr>
+          <w:rFonts w:ascii="Century Gothic" w:eastAsia="Times New Roman" w:hAnsi="Century Gothic" w:cs="Times New Roman"/>
+          <w:b/>
+          <w:color w:val="auto"/>
+          <w:sz w:val="38"/>
+          <w:szCs w:val="20"/>
+          <w:lang w:eastAsia="hu-HU"/>
+        </w:rPr>
+        <w:t>Vett üzenetek ellenőrzése</w:t>
+      </w:r>
+      <w:bookmarkEnd w:id="31"/>
+      <w:bookmarkEnd w:id="32"/>
+    </w:p>
+    <w:p>
+      <w:pPr>
+        <w:pStyle w:val="Szveg"/>
+      </w:pPr>
+      <w:r>
+        <w:t xml:space="preserve">A kommunikációs félnek a vett üzenet hosszát ellenőriznie kell. Ha az üzenet hossza nem kisebb, mint </w:t>
+      </w:r>
+      <w:r>
+        <w:fldChar w:fldCharType="begin"/>
+      </w:r>
+      <w:r>
+        <w:instrText xml:space="preserve"> REF FEJLECHOSSZ \h </w:instrText>
+      </w:r>
+      <w:r>
+        <w:instrText xml:space="preserve"> \* MERGEFORMAT </w:instrText>
+      </w:r>
+      <w:r>
+        <w:fldChar w:fldCharType="separate"/>
+      </w:r>
+      <w:r>
+        <w:t>FEJLECHOSSZ</w:t>
+      </w:r>
+      <w:r>
+        <w:fldChar w:fldCharType="end"/>
+      </w:r>
+      <w:r>
+        <w:t xml:space="preserve"> és nem nagyobb, mint </w:t>
+      </w:r>
+      <w:r>
+        <w:fldChar w:fldCharType="begin"/>
+      </w:r>
+      <w:r>
+        <w:instrText xml:space="preserve"> REF MAXHOSSZ \h </w:instrText>
+      </w:r>
+      <w:r>
+        <w:instrText xml:space="preserve"> \* MERGEFORMAT </w:instrText>
+      </w:r>
+      <w:r>
+        <w:fldChar w:fldCharType="separate"/>
+      </w:r>
+      <w:r>
+        <w:t>MAXHOSSZ</w:t>
+      </w:r>
+      <w:r>
+        <w:fldChar w:fldCharType="end"/>
+      </w:r>
+      <w:r>
+        <w:t>, akkor az üzenet hosszát érvényesnek kell tekinteni.</w:t>
+      </w:r>
+    </w:p>
+    <w:p>
+      <w:pPr>
+        <w:pStyle w:val="Szveg"/>
+      </w:pPr>
+      <w:r>
+        <w:t xml:space="preserve">A kommunikációs félnek a vett üzenet </w:t>
+      </w:r>
+      <w:r>
+        <w:t>generációját</w:t>
+      </w:r>
+      <w:r>
+        <w:t xml:space="preserve"> ellenőriznie kell. Ha az üzenet </w:t>
+      </w:r>
+      <w:r>
+        <w:t>generációja</w:t>
+      </w:r>
+      <w:r>
+        <w:t xml:space="preserve"> megegyezik a kommunikációs fél </w:t>
+      </w:r>
+      <w:r>
+        <w:t>DeLorean</w:t>
+      </w:r>
+      <w:r>
+        <w:t xml:space="preserve"> </w:t>
+      </w:r>
+      <w:r>
+        <w:t>generációjával</w:t>
+      </w:r>
+      <w:r>
+        <w:t>, akkor az üzenet generációját érvényesnek kell tekinteni.</w:t>
+      </w:r>
+    </w:p>
+    <w:p>
+      <w:pPr>
+        <w:pStyle w:val="Szveg"/>
+      </w:pPr>
+      <w:r>
+        <w:t xml:space="preserve">A kommunikációs félnek a vett üzenet típusát ellenőriznie kell. Ha az üzenet típusa megfelel a </w:t>
+      </w:r>
+      <w:r>
+        <w:t>[</w:t>
+      </w:r>
+      <w:r>
+        <w:fldChar w:fldCharType="begin"/>
+      </w:r>
+      <w:r>
+        <w:instrText xml:space="preserve"> REF _Ref514589620 \h  \* MERGEFORMAT </w:instrText>
+      </w:r>
+      <w:r>
+        <w:fldChar w:fldCharType="separate"/>
+      </w:r>
+      <w:r>
+        <w:t>4</w:t>
+      </w:r>
+      <w:r>
+        <w:t>. Üzenettípusok</w:t>
+      </w:r>
+      <w:r>
+        <w:fldChar w:fldCharType="end"/>
+      </w:r>
+      <w:r>
+        <w:t xml:space="preserve"> táblázat]</w:t>
+      </w:r>
+      <w:r>
+        <w:rPr>
+          <w:i/>
+        </w:rPr>
+        <w:t xml:space="preserve"> </w:t>
+      </w:r>
+      <w:r>
+        <w:t>követelménynek, akkor az üzenet típusát érvényesnek kell tekinteni.</w:t>
+      </w:r>
+    </w:p>
+    <w:p>
+      <w:pPr>
+        <w:pStyle w:val="Szveg"/>
+      </w:pPr>
+      <w:r>
         <w:t>Ha a DeLorean üzenet hossza, generációja és az üzenet típusa érvényes, akkor magát az üzenetet is érvényesnek kell tekinteni. Minden más esetben a kapcsolat bontását kell kezdeményezni.</w:t>
       </w:r>
+    </w:p>
+    <w:p>
+      <w:pPr>
+        <w:pStyle w:val="Cmsor2"/>
+        <w:keepLines w:val="0"/>
+        <w:numPr>
+          <w:ilvl w:val="1"/>
+          <w:numId w:val="4"/>
+        </w:numPr>
+        <w:overflowPunct w:val="0"/>
+        <w:autoSpaceDE w:val="0"/>
+        <w:autoSpaceDN w:val="0"/>
+        <w:adjustRightInd w:val="0"/>
+        <w:spacing w:before="400" w:after="60"/>
+        <w:ind w:left="0" w:firstLine="0"/>
+        <w:textAlignment w:val="baseline"/>
+        <w:rPr>
+          <w:rFonts w:ascii="Century Gothic" w:eastAsia="Times New Roman" w:hAnsi="Century Gothic" w:cs="Times New Roman"/>
+          <w:b/>
+          <w:color w:val="auto"/>
+          <w:sz w:val="38"/>
+          <w:szCs w:val="20"/>
+          <w:lang w:eastAsia="hu-HU"/>
+        </w:rPr>
+      </w:pPr>
+      <w:r>
+        <w:rPr>
+          <w:rFonts w:ascii="Century Gothic" w:eastAsia="Times New Roman" w:hAnsi="Century Gothic" w:cs="Times New Roman"/>
+          <w:b/>
+          <w:color w:val="auto"/>
+          <w:sz w:val="38"/>
+          <w:szCs w:val="20"/>
+          <w:lang w:eastAsia="hu-HU"/>
+        </w:rPr>
+        <w:t>Protokoll paraméterek</w:t>
+      </w:r>
+    </w:p>
+    <w:p>
+      <w:pPr>
+        <w:pStyle w:val="Szveg"/>
+      </w:pPr>
+      <w:r>
+        <w:t xml:space="preserve">A DeLorean protokollt megvalósító szoftvermodulok a protokoll frame orientáltsága miatt </w:t>
+      </w:r>
+      <w:r>
+        <w:t>a tökéletes játékélményhez és a protokoll normális működéséhez paramétereket kell beállítani.</w:t>
+      </w:r>
+    </w:p>
+    <w:p>
+      <w:pPr>
+        <w:pStyle w:val="Szveg"/>
+      </w:pPr>
+      <w:r>
+        <w:t>A DeLorean protokoll szerverének tartalmaznia kell egy „u16msReconnectionTime” paramétert, mely egy élő TCP kapcsolat esetén, ha a szerver „Nincs kapcsolat” állapotban van, a szoftver folyamatosan megpróbálja felvenni a kapcsolatot a klienssel a paraméter által meghatározott időnként.</w:t>
+      </w:r>
+    </w:p>
+    <w:p>
+      <w:pPr>
+        <w:pStyle w:val="Szveg"/>
+      </w:pPr>
+      <w:r>
+        <w:t>A DeLorean protokollt tartalmazó szoftvereknek tartalmazniuk kell egy „u16msQueryTime” paramétert, mely annak a tolerancia idejét adja meg, hogy mennyi ideig maradhat az adott partner információ nélkül.</w:t>
+      </w:r>
+    </w:p>
+    <w:p>
+      <w:pPr>
+        <w:pStyle w:val="Szveg"/>
+      </w:pPr>
+      <w:r>
+        <w:t xml:space="preserve">A DeLorean protokoll számára a protokollt megvalósító </w:t>
+      </w:r>
+      <w:r>
+        <w:t>szoftvernek át kell adnia a frame frissítési időt, melynek minimális értéke 20ms, mely esetben a DeLorean protokollal maximum 50fps-t lehet megvalósítani. A paraméter neve: „u16ms50fpsTime”.</w:t>
+      </w:r>
+      <w:bookmarkStart w:id="33" w:name="_GoBack"/>
+      <w:bookmarkEnd w:id="33"/>
     </w:p>
     <w:p>
       <w:pPr>

</xml_diff>